<commit_message>
change update [WMS_ORACLE]..[STK511TRN].[CR_TEMPQA] set BLOCK = '1' Where (CAST(DATCRE AS date) = '2021-10-20') AND Livrea = 264
</commit_message>
<xml_diff>
--- a/Опис сервісу QA_WMS_service.docx
+++ b/Опис сервісу QA_WMS_service.docx
@@ -1,6 +1,6 @@
 
 <file path=word/document.xml><?xml version="1.0" encoding="utf-8"?>
-<w:document xmlns:wpc="http://schemas.microsoft.com/office/word/2010/wordprocessingCanvas" xmlns:cx="http://schemas.microsoft.com/office/drawing/2014/chartex" xmlns:cx1="http://schemas.microsoft.com/office/drawing/2015/9/8/chartex" xmlns:cx2="http://schemas.microsoft.com/office/drawing/2015/10/21/chartex" xmlns:cx3="http://schemas.microsoft.com/office/drawing/2016/5/9/chartex" xmlns:cx4="http://schemas.microsoft.com/office/drawing/2016/5/10/chartex" xmlns:cx5="http://schemas.microsoft.com/office/drawing/2016/5/11/chartex" xmlns:cx6="http://schemas.microsoft.com/office/drawing/2016/5/12/chartex" xmlns:cx7="http://schemas.microsoft.com/office/drawing/2016/5/13/chartex" xmlns:cx8="http://schemas.microsoft.com/office/drawing/2016/5/14/chartex" xmlns:mc="http://schemas.openxmlformats.org/markup-compatibility/2006" xmlns:aink="http://schemas.microsoft.com/office/drawing/2016/ink" xmlns:am3d="http://schemas.microsoft.com/office/drawing/2017/model3d" xmlns:o="urn:schemas-microsoft-com:office:office" xmlns:r="http://schemas.openxmlformats.org/officeDocument/2006/relationships" xmlns:m="http://schemas.openxmlformats.org/officeDocument/2006/math" xmlns:v="urn:schemas-microsoft-com:vml" xmlns:wp14="http://schemas.microsoft.com/office/word/2010/wordprocessingDrawing" xmlns:wp="http://schemas.openxmlformats.org/drawingml/2006/wordprocessingDrawing" xmlns:w10="urn:schemas-microsoft-com:office:word" xmlns:w="http://schemas.openxmlformats.org/wordprocessingml/2006/main" xmlns:w14="http://schemas.microsoft.com/office/word/2010/wordml" xmlns:w15="http://schemas.microsoft.com/office/word/2012/wordml" xmlns:w16cid="http://schemas.microsoft.com/office/word/2016/wordml/cid" xmlns:w16se="http://schemas.microsoft.com/office/word/2015/wordml/symex" xmlns:wpg="http://schemas.microsoft.com/office/word/2010/wordprocessingGroup" xmlns:wpi="http://schemas.microsoft.com/office/word/2010/wordprocessingInk" xmlns:wne="http://schemas.microsoft.com/office/word/2006/wordml" xmlns:wps="http://schemas.microsoft.com/office/word/2010/wordprocessingShape" mc:Ignorable="w14 w15 w16se w16cid wp14">
+<w:document xmlns:wpc="http://schemas.microsoft.com/office/word/2010/wordprocessingCanvas" xmlns:cx="http://schemas.microsoft.com/office/drawing/2014/chartex" xmlns:cx1="http://schemas.microsoft.com/office/drawing/2015/9/8/chartex" xmlns:cx2="http://schemas.microsoft.com/office/drawing/2015/10/21/chartex" xmlns:cx3="http://schemas.microsoft.com/office/drawing/2016/5/9/chartex" xmlns:cx4="http://schemas.microsoft.com/office/drawing/2016/5/10/chartex" xmlns:cx5="http://schemas.microsoft.com/office/drawing/2016/5/11/chartex" xmlns:cx6="http://schemas.microsoft.com/office/drawing/2016/5/12/chartex" xmlns:cx7="http://schemas.microsoft.com/office/drawing/2016/5/13/chartex" xmlns:cx8="http://schemas.microsoft.com/office/drawing/2016/5/14/chartex" xmlns:mc="http://schemas.openxmlformats.org/markup-compatibility/2006" xmlns:aink="http://schemas.microsoft.com/office/drawing/2016/ink" xmlns:am3d="http://schemas.microsoft.com/office/drawing/2017/model3d" xmlns:o="urn:schemas-microsoft-com:office:office" xmlns:r="http://schemas.openxmlformats.org/officeDocument/2006/relationships" xmlns:m="http://schemas.openxmlformats.org/officeDocument/2006/math" xmlns:v="urn:schemas-microsoft-com:vml" xmlns:wp14="http://schemas.microsoft.com/office/word/2010/wordprocessingDrawing" xmlns:wp="http://schemas.openxmlformats.org/drawingml/2006/wordprocessingDrawing" xmlns:w10="urn:schemas-microsoft-com:office:word" xmlns:w="http://schemas.openxmlformats.org/wordprocessingml/2006/main" xmlns:w14="http://schemas.microsoft.com/office/word/2010/wordml" xmlns:w15="http://schemas.microsoft.com/office/word/2012/wordml" xmlns:w16cex="http://schemas.microsoft.com/office/word/2018/wordml/cex" xmlns:w16cid="http://schemas.microsoft.com/office/word/2016/wordml/cid" xmlns:w16="http://schemas.microsoft.com/office/word/2018/wordml" xmlns:w16se="http://schemas.microsoft.com/office/word/2015/wordml/symex" xmlns:wpg="http://schemas.microsoft.com/office/word/2010/wordprocessingGroup" xmlns:wpi="http://schemas.microsoft.com/office/word/2010/wordprocessingInk" xmlns:wne="http://schemas.microsoft.com/office/word/2006/wordml" xmlns:wps="http://schemas.microsoft.com/office/word/2010/wordprocessingShape" mc:Ignorable="w14 w15 w16se w16cid w16 w16cex wp14">
   <w:body>
     <w:p>
       <w:pPr>
@@ -40,8 +40,6 @@
         </w:rPr>
         <w:t>ervice</w:t>
       </w:r>
-      <w:bookmarkStart w:id="0" w:name="_GoBack"/>
-      <w:bookmarkEnd w:id="0"/>
       <w:proofErr w:type="spellEnd"/>
     </w:p>
     <w:p>
@@ -1213,7 +1211,6 @@
         <w:t>AvroraWMS</w:t>
       </w:r>
       <w:proofErr w:type="spellEnd"/>
-      <w:proofErr w:type="gramStart"/>
       <w:r>
         <w:rPr>
           <w:rFonts w:ascii="Times New Roman" w:hAnsi="Times New Roman" w:cs="Times New Roman"/>
@@ -1223,7 +1220,6 @@
         <w:t>].[</w:t>
       </w:r>
       <w:proofErr w:type="spellStart"/>
-      <w:proofErr w:type="gramEnd"/>
       <w:r>
         <w:rPr>
           <w:rFonts w:ascii="Times New Roman" w:hAnsi="Times New Roman" w:cs="Times New Roman"/>
@@ -2196,16 +2192,17 @@
         <w:jc w:val="both"/>
         <w:rPr>
           <w:rFonts w:ascii="Times New Roman" w:hAnsi="Times New Roman" w:cs="Times New Roman"/>
-          <w:sz w:val="44"/>
-          <w:szCs w:val="44"/>
-        </w:rPr>
-      </w:pPr>
-      <w:r>
-        <w:rPr>
-          <w:rFonts w:ascii="Times New Roman" w:hAnsi="Times New Roman" w:cs="Times New Roman"/>
           <w:color w:val="000000"/>
           <w:sz w:val="28"/>
           <w:szCs w:val="28"/>
+        </w:rPr>
+      </w:pPr>
+      <w:r>
+        <w:rPr>
+          <w:rFonts w:ascii="Times New Roman" w:hAnsi="Times New Roman" w:cs="Times New Roman"/>
+          <w:color w:val="000000"/>
+          <w:sz w:val="28"/>
+          <w:szCs w:val="28"/>
           <w:lang w:val="ru-RU"/>
         </w:rPr>
         <w:t xml:space="preserve">, </w:t>
@@ -2217,28 +2214,154 @@
           <w:sz w:val="28"/>
           <w:szCs w:val="28"/>
         </w:rPr>
-        <w:t xml:space="preserve">де вказана дата 2021-09-22, код одержувача </w:t>
-      </w:r>
-      <w:proofErr w:type="gramStart"/>
-      <w:r>
-        <w:rPr>
-          <w:rFonts w:ascii="Times New Roman" w:hAnsi="Times New Roman" w:cs="Times New Roman"/>
-          <w:color w:val="000000"/>
-          <w:sz w:val="28"/>
-          <w:szCs w:val="28"/>
-        </w:rPr>
-        <w:t>лоту  =</w:t>
-      </w:r>
-      <w:proofErr w:type="gramEnd"/>
-      <w:r>
-        <w:rPr>
-          <w:rFonts w:ascii="Times New Roman" w:hAnsi="Times New Roman" w:cs="Times New Roman"/>
-          <w:color w:val="000000"/>
-          <w:sz w:val="28"/>
-          <w:szCs w:val="28"/>
-        </w:rPr>
-        <w:t xml:space="preserve"> 609</w:t>
-      </w:r>
+        <w:t>де вказана дата 2021-09-22, код одержувача лоту  = 609</w:t>
+      </w:r>
+    </w:p>
+    <w:p>
+      <w:pPr>
+        <w:jc w:val="both"/>
+        <w:rPr>
+          <w:rFonts w:ascii="Times New Roman" w:hAnsi="Times New Roman" w:cs="Times New Roman"/>
+          <w:sz w:val="28"/>
+          <w:szCs w:val="28"/>
+          <w:lang w:val="en-US"/>
+        </w:rPr>
+      </w:pPr>
+      <w:proofErr w:type="spellStart"/>
+      <w:r>
+        <w:rPr>
+          <w:rFonts w:ascii="Times New Roman" w:hAnsi="Times New Roman" w:cs="Times New Roman"/>
+          <w:sz w:val="28"/>
+          <w:szCs w:val="28"/>
+        </w:rPr>
+        <w:t>update</w:t>
+      </w:r>
+      <w:proofErr w:type="spellEnd"/>
+      <w:r>
+        <w:rPr>
+          <w:rFonts w:ascii="Times New Roman" w:hAnsi="Times New Roman" w:cs="Times New Roman"/>
+          <w:sz w:val="28"/>
+          <w:szCs w:val="28"/>
+        </w:rPr>
+        <w:t xml:space="preserve"> [WMS_ORACLE]..[STK511TRN].[CR_TEMPQA] </w:t>
+      </w:r>
+      <w:proofErr w:type="spellStart"/>
+      <w:r>
+        <w:rPr>
+          <w:rFonts w:ascii="Times New Roman" w:hAnsi="Times New Roman" w:cs="Times New Roman"/>
+          <w:sz w:val="28"/>
+          <w:szCs w:val="28"/>
+        </w:rPr>
+        <w:t>set</w:t>
+      </w:r>
+      <w:proofErr w:type="spellEnd"/>
+      <w:r>
+        <w:rPr>
+          <w:rFonts w:ascii="Times New Roman" w:hAnsi="Times New Roman" w:cs="Times New Roman"/>
+          <w:sz w:val="28"/>
+          <w:szCs w:val="28"/>
+        </w:rPr>
+        <w:t xml:space="preserve"> BLOCK = '1' </w:t>
+      </w:r>
+      <w:proofErr w:type="spellStart"/>
+      <w:r>
+        <w:rPr>
+          <w:rFonts w:ascii="Times New Roman" w:hAnsi="Times New Roman" w:cs="Times New Roman"/>
+          <w:sz w:val="28"/>
+          <w:szCs w:val="28"/>
+        </w:rPr>
+        <w:t>Where</w:t>
+      </w:r>
+      <w:proofErr w:type="spellEnd"/>
+      <w:r>
+        <w:rPr>
+          <w:rFonts w:ascii="Times New Roman" w:hAnsi="Times New Roman" w:cs="Times New Roman"/>
+          <w:sz w:val="28"/>
+          <w:szCs w:val="28"/>
+        </w:rPr>
+        <w:t xml:space="preserve"> (CAST(DATCRE AS </w:t>
+      </w:r>
+      <w:proofErr w:type="spellStart"/>
+      <w:r>
+        <w:rPr>
+          <w:rFonts w:ascii="Times New Roman" w:hAnsi="Times New Roman" w:cs="Times New Roman"/>
+          <w:sz w:val="28"/>
+          <w:szCs w:val="28"/>
+        </w:rPr>
+        <w:t>date</w:t>
+      </w:r>
+      <w:proofErr w:type="spellEnd"/>
+      <w:r>
+        <w:rPr>
+          <w:rFonts w:ascii="Times New Roman" w:hAnsi="Times New Roman" w:cs="Times New Roman"/>
+          <w:sz w:val="28"/>
+          <w:szCs w:val="28"/>
+        </w:rPr>
+        <w:t>) = '2021-</w:t>
+      </w:r>
+      <w:r>
+        <w:rPr>
+          <w:rFonts w:ascii="Times New Roman" w:hAnsi="Times New Roman" w:cs="Times New Roman"/>
+          <w:sz w:val="28"/>
+          <w:szCs w:val="28"/>
+          <w:lang w:val="en-US"/>
+        </w:rPr>
+        <w:t>09</w:t>
+      </w:r>
+      <w:r>
+        <w:rPr>
+          <w:rFonts w:ascii="Times New Roman" w:hAnsi="Times New Roman" w:cs="Times New Roman"/>
+          <w:sz w:val="28"/>
+          <w:szCs w:val="28"/>
+        </w:rPr>
+        <w:t>-2</w:t>
+      </w:r>
+      <w:r>
+        <w:rPr>
+          <w:rFonts w:ascii="Times New Roman" w:hAnsi="Times New Roman" w:cs="Times New Roman"/>
+          <w:sz w:val="28"/>
+          <w:szCs w:val="28"/>
+          <w:lang w:val="ru-RU"/>
+        </w:rPr>
+        <w:t>2</w:t>
+      </w:r>
+      <w:r>
+        <w:rPr>
+          <w:rFonts w:ascii="Times New Roman" w:hAnsi="Times New Roman" w:cs="Times New Roman"/>
+          <w:sz w:val="28"/>
+          <w:szCs w:val="28"/>
+        </w:rPr>
+        <w:t xml:space="preserve">') AND </w:t>
+      </w:r>
+      <w:proofErr w:type="spellStart"/>
+      <w:r>
+        <w:rPr>
+          <w:rFonts w:ascii="Times New Roman" w:hAnsi="Times New Roman" w:cs="Times New Roman"/>
+          <w:sz w:val="28"/>
+          <w:szCs w:val="28"/>
+        </w:rPr>
+        <w:t>Livrea</w:t>
+      </w:r>
+      <w:proofErr w:type="spellEnd"/>
+      <w:r>
+        <w:rPr>
+          <w:rFonts w:ascii="Times New Roman" w:hAnsi="Times New Roman" w:cs="Times New Roman"/>
+          <w:sz w:val="28"/>
+          <w:szCs w:val="28"/>
+        </w:rPr>
+        <w:t xml:space="preserve"> = </w:t>
+      </w:r>
+      <w:r>
+        <w:rPr>
+          <w:rFonts w:ascii="Times New Roman" w:hAnsi="Times New Roman" w:cs="Times New Roman"/>
+          <w:sz w:val="28"/>
+          <w:szCs w:val="28"/>
+          <w:lang w:val="en-US"/>
+        </w:rPr>
+        <w:t>609</w:t>
+      </w:r>
+      <w:bookmarkStart w:id="0" w:name="_GoBack"/>
+      <w:bookmarkEnd w:id="0"/>
     </w:p>
     <w:sectPr>
       <w:pgSz w:w="11906" w:h="16838"/>
@@ -2251,7 +2374,7 @@
 </file>
 
 <file path=word/numbering.xml><?xml version="1.0" encoding="utf-8"?>
-<w:numbering xmlns:wpc="http://schemas.microsoft.com/office/word/2010/wordprocessingCanvas" xmlns:cx="http://schemas.microsoft.com/office/drawing/2014/chartex" xmlns:cx1="http://schemas.microsoft.com/office/drawing/2015/9/8/chartex" xmlns:cx2="http://schemas.microsoft.com/office/drawing/2015/10/21/chartex" xmlns:cx3="http://schemas.microsoft.com/office/drawing/2016/5/9/chartex" xmlns:cx4="http://schemas.microsoft.com/office/drawing/2016/5/10/chartex" xmlns:cx5="http://schemas.microsoft.com/office/drawing/2016/5/11/chartex" xmlns:cx6="http://schemas.microsoft.com/office/drawing/2016/5/12/chartex" xmlns:cx7="http://schemas.microsoft.com/office/drawing/2016/5/13/chartex" xmlns:cx8="http://schemas.microsoft.com/office/drawing/2016/5/14/chartex" xmlns:mc="http://schemas.openxmlformats.org/markup-compatibility/2006" xmlns:aink="http://schemas.microsoft.com/office/drawing/2016/ink" xmlns:am3d="http://schemas.microsoft.com/office/drawing/2017/model3d" xmlns:o="urn:schemas-microsoft-com:office:office" xmlns:r="http://schemas.openxmlformats.org/officeDocument/2006/relationships" xmlns:m="http://schemas.openxmlformats.org/officeDocument/2006/math" xmlns:v="urn:schemas-microsoft-com:vml" xmlns:wp14="http://schemas.microsoft.com/office/word/2010/wordprocessingDrawing" xmlns:wp="http://schemas.openxmlformats.org/drawingml/2006/wordprocessingDrawing" xmlns:w10="urn:schemas-microsoft-com:office:word" xmlns:w="http://schemas.openxmlformats.org/wordprocessingml/2006/main" xmlns:w14="http://schemas.microsoft.com/office/word/2010/wordml" xmlns:w15="http://schemas.microsoft.com/office/word/2012/wordml" xmlns:w16cid="http://schemas.microsoft.com/office/word/2016/wordml/cid" xmlns:w16se="http://schemas.microsoft.com/office/word/2015/wordml/symex" xmlns:wpg="http://schemas.microsoft.com/office/word/2010/wordprocessingGroup" xmlns:wpi="http://schemas.microsoft.com/office/word/2010/wordprocessingInk" xmlns:wne="http://schemas.microsoft.com/office/word/2006/wordml" xmlns:wps="http://schemas.microsoft.com/office/word/2010/wordprocessingShape" mc:Ignorable="w14 w15 w16se w16cid wp14">
+<w:numbering xmlns:wpc="http://schemas.microsoft.com/office/word/2010/wordprocessingCanvas" xmlns:cx="http://schemas.microsoft.com/office/drawing/2014/chartex" xmlns:cx1="http://schemas.microsoft.com/office/drawing/2015/9/8/chartex" xmlns:cx2="http://schemas.microsoft.com/office/drawing/2015/10/21/chartex" xmlns:cx3="http://schemas.microsoft.com/office/drawing/2016/5/9/chartex" xmlns:cx4="http://schemas.microsoft.com/office/drawing/2016/5/10/chartex" xmlns:cx5="http://schemas.microsoft.com/office/drawing/2016/5/11/chartex" xmlns:cx6="http://schemas.microsoft.com/office/drawing/2016/5/12/chartex" xmlns:cx7="http://schemas.microsoft.com/office/drawing/2016/5/13/chartex" xmlns:cx8="http://schemas.microsoft.com/office/drawing/2016/5/14/chartex" xmlns:mc="http://schemas.openxmlformats.org/markup-compatibility/2006" xmlns:aink="http://schemas.microsoft.com/office/drawing/2016/ink" xmlns:am3d="http://schemas.microsoft.com/office/drawing/2017/model3d" xmlns:o="urn:schemas-microsoft-com:office:office" xmlns:r="http://schemas.openxmlformats.org/officeDocument/2006/relationships" xmlns:m="http://schemas.openxmlformats.org/officeDocument/2006/math" xmlns:v="urn:schemas-microsoft-com:vml" xmlns:wp14="http://schemas.microsoft.com/office/word/2010/wordprocessingDrawing" xmlns:wp="http://schemas.openxmlformats.org/drawingml/2006/wordprocessingDrawing" xmlns:w10="urn:schemas-microsoft-com:office:word" xmlns:w="http://schemas.openxmlformats.org/wordprocessingml/2006/main" xmlns:w14="http://schemas.microsoft.com/office/word/2010/wordml" xmlns:w15="http://schemas.microsoft.com/office/word/2012/wordml" xmlns:w16cex="http://schemas.microsoft.com/office/word/2018/wordml/cex" xmlns:w16cid="http://schemas.microsoft.com/office/word/2016/wordml/cid" xmlns:w16="http://schemas.microsoft.com/office/word/2018/wordml" xmlns:w16se="http://schemas.microsoft.com/office/word/2015/wordml/symex" xmlns:wpg="http://schemas.microsoft.com/office/word/2010/wordprocessingGroup" xmlns:wpi="http://schemas.microsoft.com/office/word/2010/wordprocessingInk" xmlns:wne="http://schemas.microsoft.com/office/word/2006/wordml" xmlns:wps="http://schemas.microsoft.com/office/word/2010/wordprocessingShape" mc:Ignorable="w14 w15 w16se w16cid w16 w16cex wp14">
   <w:abstractNum w:abstractNumId="0" w15:restartNumberingAfterBreak="0">
     <w:nsid w:val="68FD1275"/>
     <w:multiLevelType w:val="hybridMultilevel"/>
@@ -2371,7 +2494,7 @@
 </file>
 
 <file path=word/styles.xml><?xml version="1.0" encoding="utf-8"?>
-<w:styles xmlns:mc="http://schemas.openxmlformats.org/markup-compatibility/2006" xmlns:r="http://schemas.openxmlformats.org/officeDocument/2006/relationships" xmlns:w="http://schemas.openxmlformats.org/wordprocessingml/2006/main" xmlns:w14="http://schemas.microsoft.com/office/word/2010/wordml" xmlns:w15="http://schemas.microsoft.com/office/word/2012/wordml" xmlns:w16cid="http://schemas.microsoft.com/office/word/2016/wordml/cid" xmlns:w16se="http://schemas.microsoft.com/office/word/2015/wordml/symex" mc:Ignorable="w14 w15 w16se w16cid">
+<w:styles xmlns:mc="http://schemas.openxmlformats.org/markup-compatibility/2006" xmlns:r="http://schemas.openxmlformats.org/officeDocument/2006/relationships" xmlns:w="http://schemas.openxmlformats.org/wordprocessingml/2006/main" xmlns:w14="http://schemas.microsoft.com/office/word/2010/wordml" xmlns:w15="http://schemas.microsoft.com/office/word/2012/wordml" xmlns:w16cex="http://schemas.microsoft.com/office/word/2018/wordml/cex" xmlns:w16cid="http://schemas.microsoft.com/office/word/2016/wordml/cid" xmlns:w16="http://schemas.microsoft.com/office/word/2018/wordml" xmlns:w16se="http://schemas.microsoft.com/office/word/2015/wordml/symex" mc:Ignorable="w14 w15 w16se w16cid w16 w16cex">
   <w:docDefaults>
     <w:rPrDefault>
       <w:rPr>
@@ -3099,7 +3222,7 @@
 </file>
 
 <file path=customXml/itemProps1.xml><?xml version="1.0" encoding="utf-8"?>
-<ds:datastoreItem xmlns:ds="http://schemas.openxmlformats.org/officeDocument/2006/customXml" ds:itemID="{FD2FF97E-226C-40B9-B380-FBA66B0D55F1}">
+<ds:datastoreItem xmlns:ds="http://schemas.openxmlformats.org/officeDocument/2006/customXml" ds:itemID="{BE1D00A7-90FF-4447-A793-882A8566A017}">
   <ds:schemaRefs>
     <ds:schemaRef ds:uri="http://schemas.openxmlformats.org/officeDocument/2006/bibliography"/>
   </ds:schemaRefs>

</xml_diff>

<commit_message>
add unlock + test
</commit_message>
<xml_diff>
--- a/Опис сервісу QA_WMS_service.docx
+++ b/Опис сервісу QA_WMS_service.docx
@@ -1,6 +1,6 @@
 
 <file path=word/document.xml><?xml version="1.0" encoding="utf-8"?>
-<w:document xmlns:wpc="http://schemas.microsoft.com/office/word/2010/wordprocessingCanvas" xmlns:cx="http://schemas.microsoft.com/office/drawing/2014/chartex" xmlns:cx1="http://schemas.microsoft.com/office/drawing/2015/9/8/chartex" xmlns:cx2="http://schemas.microsoft.com/office/drawing/2015/10/21/chartex" xmlns:cx3="http://schemas.microsoft.com/office/drawing/2016/5/9/chartex" xmlns:cx4="http://schemas.microsoft.com/office/drawing/2016/5/10/chartex" xmlns:cx5="http://schemas.microsoft.com/office/drawing/2016/5/11/chartex" xmlns:cx6="http://schemas.microsoft.com/office/drawing/2016/5/12/chartex" xmlns:cx7="http://schemas.microsoft.com/office/drawing/2016/5/13/chartex" xmlns:cx8="http://schemas.microsoft.com/office/drawing/2016/5/14/chartex" xmlns:mc="http://schemas.openxmlformats.org/markup-compatibility/2006" xmlns:aink="http://schemas.microsoft.com/office/drawing/2016/ink" xmlns:am3d="http://schemas.microsoft.com/office/drawing/2017/model3d" xmlns:o="urn:schemas-microsoft-com:office:office" xmlns:r="http://schemas.openxmlformats.org/officeDocument/2006/relationships" xmlns:m="http://schemas.openxmlformats.org/officeDocument/2006/math" xmlns:v="urn:schemas-microsoft-com:vml" xmlns:wp14="http://schemas.microsoft.com/office/word/2010/wordprocessingDrawing" xmlns:wp="http://schemas.openxmlformats.org/drawingml/2006/wordprocessingDrawing" xmlns:w10="urn:schemas-microsoft-com:office:word" xmlns:w="http://schemas.openxmlformats.org/wordprocessingml/2006/main" xmlns:w14="http://schemas.microsoft.com/office/word/2010/wordml" xmlns:w15="http://schemas.microsoft.com/office/word/2012/wordml" xmlns:w16cex="http://schemas.microsoft.com/office/word/2018/wordml/cex" xmlns:w16cid="http://schemas.microsoft.com/office/word/2016/wordml/cid" xmlns:w16="http://schemas.microsoft.com/office/word/2018/wordml" xmlns:w16se="http://schemas.microsoft.com/office/word/2015/wordml/symex" xmlns:wpg="http://schemas.microsoft.com/office/word/2010/wordprocessingGroup" xmlns:wpi="http://schemas.microsoft.com/office/word/2010/wordprocessingInk" xmlns:wne="http://schemas.microsoft.com/office/word/2006/wordml" xmlns:wps="http://schemas.microsoft.com/office/word/2010/wordprocessingShape" mc:Ignorable="w14 w15 w16se w16cid w16 w16cex wp14">
+<w:document xmlns:wpc="http://schemas.microsoft.com/office/word/2010/wordprocessingCanvas" xmlns:cx="http://schemas.microsoft.com/office/drawing/2014/chartex" xmlns:cx1="http://schemas.microsoft.com/office/drawing/2015/9/8/chartex" xmlns:cx2="http://schemas.microsoft.com/office/drawing/2015/10/21/chartex" xmlns:cx3="http://schemas.microsoft.com/office/drawing/2016/5/9/chartex" xmlns:cx4="http://schemas.microsoft.com/office/drawing/2016/5/10/chartex" xmlns:cx5="http://schemas.microsoft.com/office/drawing/2016/5/11/chartex" xmlns:cx6="http://schemas.microsoft.com/office/drawing/2016/5/12/chartex" xmlns:cx7="http://schemas.microsoft.com/office/drawing/2016/5/13/chartex" xmlns:cx8="http://schemas.microsoft.com/office/drawing/2016/5/14/chartex" xmlns:mc="http://schemas.openxmlformats.org/markup-compatibility/2006" xmlns:aink="http://schemas.microsoft.com/office/drawing/2016/ink" xmlns:am3d="http://schemas.microsoft.com/office/drawing/2017/model3d" xmlns:o="urn:schemas-microsoft-com:office:office" xmlns:oel="http://schemas.microsoft.com/office/2019/extlst" xmlns:r="http://schemas.openxmlformats.org/officeDocument/2006/relationships" xmlns:m="http://schemas.openxmlformats.org/officeDocument/2006/math" xmlns:v="urn:schemas-microsoft-com:vml" xmlns:wp14="http://schemas.microsoft.com/office/word/2010/wordprocessingDrawing" xmlns:wp="http://schemas.openxmlformats.org/drawingml/2006/wordprocessingDrawing" xmlns:w10="urn:schemas-microsoft-com:office:word" xmlns:w="http://schemas.openxmlformats.org/wordprocessingml/2006/main" xmlns:w14="http://schemas.microsoft.com/office/word/2010/wordml" xmlns:w15="http://schemas.microsoft.com/office/word/2012/wordml" xmlns:w16cex="http://schemas.microsoft.com/office/word/2018/wordml/cex" xmlns:w16cid="http://schemas.microsoft.com/office/word/2016/wordml/cid" xmlns:w16="http://schemas.microsoft.com/office/word/2018/wordml" xmlns:w16sdtdh="http://schemas.microsoft.com/office/word/2020/wordml/sdtdatahash" xmlns:w16se="http://schemas.microsoft.com/office/word/2015/wordml/symex" xmlns:wpg="http://schemas.microsoft.com/office/word/2010/wordprocessingGroup" xmlns:wpi="http://schemas.microsoft.com/office/word/2010/wordprocessingInk" xmlns:wne="http://schemas.microsoft.com/office/word/2006/wordml" xmlns:wps="http://schemas.microsoft.com/office/word/2010/wordprocessingShape" mc:Ignorable="w14 w15 w16se w16cid w16 w16cex w16sdtdh wp14">
   <w:body>
     <w:p>
       <w:pPr>
@@ -275,10 +275,10 @@
           <w:noProof/>
         </w:rPr>
         <w:drawing>
-          <wp:inline distT="0" distB="0" distL="0" distR="0" wp14:anchorId="2B23E3C8" wp14:editId="16AA38DF">
-            <wp:extent cx="5940425" cy="1741170"/>
-            <wp:effectExtent l="0" t="0" r="3175" b="0"/>
-            <wp:docPr id="1" name="Рисунок 1"/>
+          <wp:inline distT="0" distB="0" distL="0" distR="0" wp14:anchorId="55A68BD9" wp14:editId="632F3DB3">
+            <wp:extent cx="5940425" cy="2758440"/>
+            <wp:effectExtent l="0" t="0" r="3175" b="3810"/>
+            <wp:docPr id="2" name="Рисунок 2"/>
             <wp:cNvGraphicFramePr>
               <a:graphicFrameLocks xmlns:a="http://schemas.openxmlformats.org/drawingml/2006/main" noChangeAspect="1"/>
             </wp:cNvGraphicFramePr>
@@ -298,7 +298,7 @@
                   <pic:spPr>
                     <a:xfrm>
                       <a:off x="0" y="0"/>
-                      <a:ext cx="5940425" cy="1741170"/>
+                      <a:ext cx="5940425" cy="2758440"/>
                     </a:xfrm>
                     <a:prstGeom prst="rect">
                       <a:avLst/>
@@ -519,8 +519,12 @@
     </w:p>
     <w:p>
       <w:pPr>
-        <w:ind w:left="360"/>
         <w:jc w:val="both"/>
+        <w:rPr>
+          <w:rFonts w:ascii="Times New Roman" w:hAnsi="Times New Roman" w:cs="Times New Roman"/>
+          <w:sz w:val="32"/>
+          <w:szCs w:val="32"/>
+        </w:rPr>
       </w:pPr>
     </w:p>
     <w:p>
@@ -529,16 +533,16 @@
         <w:jc w:val="center"/>
         <w:rPr>
           <w:rFonts w:ascii="Times New Roman" w:hAnsi="Times New Roman" w:cs="Times New Roman"/>
-          <w:sz w:val="28"/>
-          <w:szCs w:val="28"/>
+          <w:sz w:val="40"/>
+          <w:szCs w:val="40"/>
         </w:rPr>
       </w:pPr>
       <w:proofErr w:type="spellStart"/>
       <w:r>
         <w:rPr>
           <w:rFonts w:ascii="Times New Roman" w:hAnsi="Times New Roman" w:cs="Times New Roman"/>
-          <w:sz w:val="28"/>
-          <w:szCs w:val="28"/>
+          <w:sz w:val="40"/>
+          <w:szCs w:val="40"/>
         </w:rPr>
         <w:t>GLrucWZqgKr</w:t>
       </w:r>
@@ -546,8 +550,8 @@
       <w:r>
         <w:rPr>
           <w:rFonts w:ascii="Times New Roman" w:hAnsi="Times New Roman" w:cs="Times New Roman"/>
-          <w:sz w:val="28"/>
-          <w:szCs w:val="28"/>
+          <w:sz w:val="40"/>
+          <w:szCs w:val="40"/>
         </w:rPr>
         <w:t>&gt;2N5rC6E@#</w:t>
       </w:r>
@@ -555,8 +559,8 @@
       <w:r>
         <w:rPr>
           <w:rFonts w:ascii="Times New Roman" w:hAnsi="Times New Roman" w:cs="Times New Roman"/>
-          <w:sz w:val="28"/>
-          <w:szCs w:val="28"/>
+          <w:sz w:val="40"/>
+          <w:szCs w:val="40"/>
         </w:rPr>
         <w:t>YxTJ</w:t>
       </w:r>
@@ -954,14 +958,6 @@
           </wp:inline>
         </w:drawing>
       </w:r>
-      <w:r>
-        <w:rPr>
-          <w:rFonts w:ascii="Times New Roman" w:hAnsi="Times New Roman" w:cs="Times New Roman"/>
-          <w:sz w:val="28"/>
-          <w:szCs w:val="28"/>
-        </w:rPr>
-        <w:br w:type="page"/>
-      </w:r>
     </w:p>
     <w:p>
       <w:pPr>
@@ -970,7 +966,7 @@
           <w:rFonts w:ascii="Times New Roman" w:hAnsi="Times New Roman" w:cs="Times New Roman"/>
           <w:sz w:val="32"/>
           <w:szCs w:val="32"/>
-          <w:lang w:val="ru-RU"/>
+          <w:lang w:val="en-US"/>
         </w:rPr>
       </w:pPr>
       <w:r>
@@ -988,7 +984,25 @@
           <w:rFonts w:ascii="Times New Roman" w:hAnsi="Times New Roman" w:cs="Times New Roman"/>
           <w:sz w:val="32"/>
           <w:szCs w:val="32"/>
-          <w:lang w:val="ru-RU"/>
+          <w:lang w:val="en-US"/>
+        </w:rPr>
+        <w:t xml:space="preserve"> </w:t>
+      </w:r>
+      <w:r>
+        <w:rPr>
+          <w:rFonts w:ascii="Times New Roman" w:hAnsi="Times New Roman" w:cs="Times New Roman"/>
+          <w:sz w:val="32"/>
+          <w:szCs w:val="32"/>
+          <w:lang w:val="en-US"/>
+        </w:rPr>
+        <w:t>Test</w:t>
+      </w:r>
+      <w:r>
+        <w:rPr>
+          <w:rFonts w:ascii="Times New Roman" w:hAnsi="Times New Roman" w:cs="Times New Roman"/>
+          <w:sz w:val="32"/>
+          <w:szCs w:val="32"/>
+          <w:lang w:val="en-US"/>
         </w:rPr>
         <w:t xml:space="preserve"> </w:t>
       </w:r>
@@ -1211,6 +1225,7 @@
         <w:t>AvroraWMS</w:t>
       </w:r>
       <w:proofErr w:type="spellEnd"/>
+      <w:proofErr w:type="gramStart"/>
       <w:r>
         <w:rPr>
           <w:rFonts w:ascii="Times New Roman" w:hAnsi="Times New Roman" w:cs="Times New Roman"/>
@@ -1220,6 +1235,7 @@
         <w:t>].[</w:t>
       </w:r>
       <w:proofErr w:type="spellStart"/>
+      <w:proofErr w:type="gramEnd"/>
       <w:r>
         <w:rPr>
           <w:rFonts w:ascii="Times New Roman" w:hAnsi="Times New Roman" w:cs="Times New Roman"/>
@@ -1437,16 +1453,15 @@
           <w:lang w:val="ru-RU"/>
         </w:rPr>
       </w:pPr>
-    </w:p>
-    <w:p>
-      <w:pPr>
+      <w:r>
         <w:rPr>
           <w:rFonts w:ascii="Times New Roman" w:hAnsi="Times New Roman" w:cs="Times New Roman"/>
           <w:sz w:val="28"/>
           <w:szCs w:val="28"/>
           <w:lang w:val="ru-RU"/>
         </w:rPr>
-      </w:pPr>
+        <w:t>ВАЖЛИВО</w:t>
+      </w:r>
       <w:r>
         <w:rPr>
           <w:rFonts w:ascii="Times New Roman" w:hAnsi="Times New Roman" w:cs="Times New Roman"/>
@@ -1454,7 +1469,7 @@
           <w:szCs w:val="28"/>
           <w:lang w:val="ru-RU"/>
         </w:rPr>
-        <w:t>ВАЖЛИВО</w:t>
+        <w:t>!!</w:t>
       </w:r>
       <w:r>
         <w:rPr>
@@ -1463,8 +1478,17 @@
           <w:szCs w:val="28"/>
           <w:lang w:val="ru-RU"/>
         </w:rPr>
-        <w:t>!!</w:t>
-      </w:r>
+        <w:t>!</w:t>
+      </w:r>
+    </w:p>
+    <w:p>
+      <w:pPr>
+        <w:rPr>
+          <w:rFonts w:ascii="Times New Roman" w:hAnsi="Times New Roman" w:cs="Times New Roman"/>
+          <w:sz w:val="28"/>
+          <w:szCs w:val="28"/>
+        </w:rPr>
+      </w:pPr>
       <w:r>
         <w:rPr>
           <w:rFonts w:ascii="Times New Roman" w:hAnsi="Times New Roman" w:cs="Times New Roman"/>
@@ -1472,17 +1496,40 @@
           <w:szCs w:val="28"/>
           <w:lang w:val="ru-RU"/>
         </w:rPr>
-        <w:t>!</w:t>
-      </w:r>
-    </w:p>
-    <w:p>
-      <w:pPr>
-        <w:rPr>
-          <w:rFonts w:ascii="Times New Roman" w:hAnsi="Times New Roman" w:cs="Times New Roman"/>
-          <w:sz w:val="28"/>
-          <w:szCs w:val="28"/>
-        </w:rPr>
-      </w:pPr>
+        <w:t>Сер</w:t>
+      </w:r>
+      <w:r>
+        <w:rPr>
+          <w:rFonts w:ascii="Times New Roman" w:hAnsi="Times New Roman" w:cs="Times New Roman"/>
+          <w:sz w:val="28"/>
+          <w:szCs w:val="28"/>
+        </w:rPr>
+        <w:t>віс тільки блокує лоти</w:t>
+      </w:r>
+      <w:r>
+        <w:rPr>
+          <w:rFonts w:ascii="Times New Roman" w:hAnsi="Times New Roman" w:cs="Times New Roman"/>
+          <w:sz w:val="28"/>
+          <w:szCs w:val="28"/>
+        </w:rPr>
+        <w:t xml:space="preserve"> в </w:t>
+      </w:r>
+      <w:r>
+        <w:rPr>
+          <w:rFonts w:ascii="Times New Roman" w:hAnsi="Times New Roman" w:cs="Times New Roman"/>
+          <w:sz w:val="28"/>
+          <w:szCs w:val="28"/>
+        </w:rPr>
+        <w:t>WMS_ORACLE</w:t>
+      </w:r>
+      <w:r>
+        <w:rPr>
+          <w:rFonts w:ascii="Times New Roman" w:hAnsi="Times New Roman" w:cs="Times New Roman"/>
+          <w:sz w:val="28"/>
+          <w:szCs w:val="28"/>
+        </w:rPr>
+        <w:t xml:space="preserve">.  Тому в разі необхідності його розблокування необхідно </w:t>
+      </w:r>
       <w:r>
         <w:rPr>
           <w:rFonts w:ascii="Times New Roman" w:hAnsi="Times New Roman" w:cs="Times New Roman"/>
@@ -1490,39 +1537,7 @@
           <w:szCs w:val="28"/>
           <w:lang w:val="ru-RU"/>
         </w:rPr>
-        <w:t>Сер</w:t>
-      </w:r>
-      <w:r>
-        <w:rPr>
-          <w:rFonts w:ascii="Times New Roman" w:hAnsi="Times New Roman" w:cs="Times New Roman"/>
-          <w:sz w:val="28"/>
-          <w:szCs w:val="28"/>
-        </w:rPr>
-        <w:t>віс тільки блокує лоти</w:t>
-      </w:r>
-      <w:r>
-        <w:rPr>
-          <w:rFonts w:ascii="Times New Roman" w:hAnsi="Times New Roman" w:cs="Times New Roman"/>
-          <w:sz w:val="28"/>
-          <w:szCs w:val="28"/>
-        </w:rPr>
-        <w:t xml:space="preserve"> в </w:t>
-      </w:r>
-      <w:r>
-        <w:rPr>
-          <w:rFonts w:ascii="Times New Roman" w:hAnsi="Times New Roman" w:cs="Times New Roman"/>
-          <w:sz w:val="28"/>
-          <w:szCs w:val="28"/>
-        </w:rPr>
-        <w:t>WMS_ORACLE</w:t>
-      </w:r>
-      <w:r>
-        <w:rPr>
-          <w:rFonts w:ascii="Times New Roman" w:hAnsi="Times New Roman" w:cs="Times New Roman"/>
-          <w:sz w:val="28"/>
-          <w:szCs w:val="28"/>
-        </w:rPr>
-        <w:t xml:space="preserve">.  Тому в разі необхідності його розблокування необхідно </w:t>
+        <w:t xml:space="preserve">створити запит в </w:t>
       </w:r>
       <w:r>
         <w:rPr>
@@ -1531,7 +1546,16 @@
           <w:szCs w:val="28"/>
           <w:lang w:val="ru-RU"/>
         </w:rPr>
-        <w:t xml:space="preserve">створити запит в </w:t>
+        <w:t>[</w:t>
+      </w:r>
+      <w:r>
+        <w:rPr>
+          <w:rFonts w:ascii="Times New Roman" w:hAnsi="Times New Roman" w:cs="Times New Roman"/>
+          <w:sz w:val="28"/>
+          <w:szCs w:val="28"/>
+          <w:lang w:val="en-US"/>
+        </w:rPr>
+        <w:t>WMS</w:t>
       </w:r>
       <w:r>
         <w:rPr>
@@ -1540,16 +1564,16 @@
           <w:szCs w:val="28"/>
           <w:lang w:val="ru-RU"/>
         </w:rPr>
-        <w:t>[</w:t>
-      </w:r>
-      <w:r>
-        <w:rPr>
-          <w:rFonts w:ascii="Times New Roman" w:hAnsi="Times New Roman" w:cs="Times New Roman"/>
-          <w:sz w:val="28"/>
-          <w:szCs w:val="28"/>
-          <w:lang w:val="en-US"/>
-        </w:rPr>
-        <w:t>WMS</w:t>
+        <w:t xml:space="preserve"> </w:t>
+      </w:r>
+      <w:r>
+        <w:rPr>
+          <w:rFonts w:ascii="Times New Roman" w:hAnsi="Times New Roman" w:cs="Times New Roman"/>
+          <w:sz w:val="28"/>
+          <w:szCs w:val="28"/>
+          <w:lang w:val="en-US"/>
+        </w:rPr>
+        <w:t>MS</w:t>
       </w:r>
       <w:r>
         <w:rPr>
@@ -1567,7 +1591,7 @@
           <w:szCs w:val="28"/>
           <w:lang w:val="en-US"/>
         </w:rPr>
-        <w:t>MS</w:t>
+        <w:t>SQL</w:t>
       </w:r>
       <w:r>
         <w:rPr>
@@ -1576,17 +1600,19 @@
           <w:szCs w:val="28"/>
           <w:lang w:val="ru-RU"/>
         </w:rPr>
-        <w:t xml:space="preserve"> </w:t>
-      </w:r>
-      <w:r>
-        <w:rPr>
-          <w:rFonts w:ascii="Times New Roman" w:hAnsi="Times New Roman" w:cs="Times New Roman"/>
-          <w:sz w:val="28"/>
-          <w:szCs w:val="28"/>
-          <w:lang w:val="en-US"/>
-        </w:rPr>
-        <w:t>SQL</w:t>
-      </w:r>
+        <w:t>34].[</w:t>
+      </w:r>
+      <w:proofErr w:type="spellStart"/>
+      <w:r>
+        <w:rPr>
+          <w:rFonts w:ascii="Times New Roman" w:hAnsi="Times New Roman" w:cs="Times New Roman"/>
+          <w:sz w:val="28"/>
+          <w:szCs w:val="28"/>
+          <w:lang w:val="en-US"/>
+        </w:rPr>
+        <w:t>AvroraWMS</w:t>
+      </w:r>
+      <w:proofErr w:type="spellEnd"/>
       <w:r>
         <w:rPr>
           <w:rFonts w:ascii="Times New Roman" w:hAnsi="Times New Roman" w:cs="Times New Roman"/>
@@ -1594,26 +1620,6 @@
           <w:szCs w:val="28"/>
           <w:lang w:val="ru-RU"/>
         </w:rPr>
-        <w:t>34].[</w:t>
-      </w:r>
-      <w:proofErr w:type="spellStart"/>
-      <w:r>
-        <w:rPr>
-          <w:rFonts w:ascii="Times New Roman" w:hAnsi="Times New Roman" w:cs="Times New Roman"/>
-          <w:sz w:val="28"/>
-          <w:szCs w:val="28"/>
-          <w:lang w:val="en-US"/>
-        </w:rPr>
-        <w:t>AvroraWMS</w:t>
-      </w:r>
-      <w:proofErr w:type="spellEnd"/>
-      <w:r>
-        <w:rPr>
-          <w:rFonts w:ascii="Times New Roman" w:hAnsi="Times New Roman" w:cs="Times New Roman"/>
-          <w:sz w:val="28"/>
-          <w:szCs w:val="28"/>
-          <w:lang w:val="ru-RU"/>
-        </w:rPr>
         <w:t>]</w:t>
       </w:r>
       <w:r>
@@ -1633,6 +1639,14 @@
           <w:szCs w:val="28"/>
         </w:rPr>
       </w:pPr>
+      <w:r>
+        <w:rPr>
+          <w:rFonts w:ascii="Times New Roman" w:hAnsi="Times New Roman" w:cs="Times New Roman"/>
+          <w:sz w:val="28"/>
+          <w:szCs w:val="28"/>
+        </w:rPr>
+        <w:t>Приклад блокування :</w:t>
+      </w:r>
     </w:p>
     <w:p>
       <w:pPr>
@@ -1647,17 +1661,105 @@
           <w:szCs w:val="24"/>
         </w:rPr>
       </w:pPr>
-      <w:proofErr w:type="spellStart"/>
-      <w:r>
-        <w:rPr>
-          <w:rFonts w:ascii="Times New Roman" w:hAnsi="Times New Roman" w:cs="Times New Roman"/>
-          <w:color w:val="FF00FF"/>
-          <w:sz w:val="24"/>
-          <w:szCs w:val="24"/>
-        </w:rPr>
-        <w:t>update</w:t>
-      </w:r>
-      <w:proofErr w:type="spellEnd"/>
+      <w:r>
+        <w:rPr>
+          <w:rFonts w:ascii="Times New Roman" w:hAnsi="Times New Roman" w:cs="Times New Roman"/>
+          <w:color w:val="0000FF"/>
+          <w:sz w:val="24"/>
+          <w:szCs w:val="24"/>
+        </w:rPr>
+        <w:t xml:space="preserve">EXEC </w:t>
+      </w:r>
+      <w:r>
+        <w:rPr>
+          <w:rFonts w:ascii="Times New Roman" w:hAnsi="Times New Roman" w:cs="Times New Roman"/>
+          <w:color w:val="808080"/>
+          <w:sz w:val="24"/>
+          <w:szCs w:val="24"/>
+        </w:rPr>
+        <w:t>(</w:t>
+      </w:r>
+      <w:r>
+        <w:rPr>
+          <w:rFonts w:ascii="Times New Roman" w:hAnsi="Times New Roman" w:cs="Times New Roman"/>
+          <w:color w:val="FF0000"/>
+          <w:sz w:val="24"/>
+          <w:szCs w:val="24"/>
+        </w:rPr>
+        <w:t xml:space="preserve">' UPDATE STK511TRN.CR_TEMPQA SET BLOCK = ''0'' WHERE LIVREA = </w:t>
+      </w:r>
+      <w:r>
+        <w:rPr>
+          <w:rFonts w:ascii="Times New Roman" w:hAnsi="Times New Roman" w:cs="Times New Roman"/>
+          <w:color w:val="000000"/>
+          <w:sz w:val="28"/>
+          <w:szCs w:val="28"/>
+        </w:rPr>
+        <w:t>609</w:t>
+      </w:r>
+      <w:r>
+        <w:rPr>
+          <w:rFonts w:ascii="Times New Roman" w:hAnsi="Times New Roman" w:cs="Times New Roman"/>
+          <w:color w:val="FF0000"/>
+          <w:sz w:val="24"/>
+          <w:szCs w:val="24"/>
+        </w:rPr>
+        <w:t xml:space="preserve"> AND TO_CHAR(DATCRE, ''YYYYMMDD'') = </w:t>
+      </w:r>
+      <w:r>
+        <w:rPr>
+          <w:rFonts w:ascii="Times New Roman" w:hAnsi="Times New Roman" w:cs="Times New Roman"/>
+          <w:color w:val="000000"/>
+          <w:sz w:val="28"/>
+          <w:szCs w:val="28"/>
+        </w:rPr>
+        <w:t>2021-09-22</w:t>
+      </w:r>
+      <w:r>
+        <w:rPr>
+          <w:rFonts w:ascii="Times New Roman" w:hAnsi="Times New Roman" w:cs="Times New Roman"/>
+          <w:color w:val="000000"/>
+          <w:sz w:val="28"/>
+          <w:szCs w:val="28"/>
+        </w:rPr>
+        <w:t xml:space="preserve"> </w:t>
+      </w:r>
+      <w:r>
+        <w:rPr>
+          <w:rFonts w:ascii="Times New Roman" w:hAnsi="Times New Roman" w:cs="Times New Roman"/>
+          <w:color w:val="FF0000"/>
+          <w:sz w:val="24"/>
+          <w:szCs w:val="24"/>
+        </w:rPr>
+        <w:t>AND(BLOCK IS NULL OR BLOCK &lt;&gt; 1)'</w:t>
+      </w:r>
+      <w:r>
+        <w:rPr>
+          <w:rFonts w:ascii="Times New Roman" w:hAnsi="Times New Roman" w:cs="Times New Roman"/>
+          <w:color w:val="808080"/>
+          <w:sz w:val="24"/>
+          <w:szCs w:val="24"/>
+        </w:rPr>
+        <w:t>)</w:t>
+      </w:r>
+      <w:r>
+        <w:rPr>
+          <w:rFonts w:ascii="Times New Roman" w:hAnsi="Times New Roman" w:cs="Times New Roman"/>
+          <w:color w:val="000000"/>
+          <w:sz w:val="24"/>
+          <w:szCs w:val="24"/>
+        </w:rPr>
+        <w:t xml:space="preserve"> </w:t>
+      </w:r>
+      <w:r>
+        <w:rPr>
+          <w:rFonts w:ascii="Times New Roman" w:hAnsi="Times New Roman" w:cs="Times New Roman"/>
+          <w:color w:val="0000FF"/>
+          <w:sz w:val="24"/>
+          <w:szCs w:val="24"/>
+        </w:rPr>
+        <w:t>AT</w:t>
+      </w:r>
       <w:r>
         <w:rPr>
           <w:rFonts w:ascii="Times New Roman" w:hAnsi="Times New Roman" w:cs="Times New Roman"/>
@@ -1666,385 +1768,6 @@
           <w:szCs w:val="24"/>
         </w:rPr>
         <w:t xml:space="preserve"> [WMS_ORACLE]</w:t>
-      </w:r>
-      <w:r>
-        <w:rPr>
-          <w:rFonts w:ascii="Times New Roman" w:hAnsi="Times New Roman" w:cs="Times New Roman"/>
-          <w:color w:val="808080"/>
-          <w:sz w:val="24"/>
-          <w:szCs w:val="24"/>
-        </w:rPr>
-        <w:t>..</w:t>
-      </w:r>
-      <w:r>
-        <w:rPr>
-          <w:rFonts w:ascii="Times New Roman" w:hAnsi="Times New Roman" w:cs="Times New Roman"/>
-          <w:color w:val="000000"/>
-          <w:sz w:val="24"/>
-          <w:szCs w:val="24"/>
-        </w:rPr>
-        <w:t>[STK511TRN]</w:t>
-      </w:r>
-      <w:r>
-        <w:rPr>
-          <w:rFonts w:ascii="Times New Roman" w:hAnsi="Times New Roman" w:cs="Times New Roman"/>
-          <w:color w:val="808080"/>
-          <w:sz w:val="24"/>
-          <w:szCs w:val="24"/>
-        </w:rPr>
-        <w:t>.</w:t>
-      </w:r>
-      <w:r>
-        <w:rPr>
-          <w:rFonts w:ascii="Times New Roman" w:hAnsi="Times New Roman" w:cs="Times New Roman"/>
-          <w:color w:val="000000"/>
-          <w:sz w:val="24"/>
-          <w:szCs w:val="24"/>
-        </w:rPr>
-        <w:t xml:space="preserve">[CR_TEMPQA] </w:t>
-      </w:r>
-      <w:proofErr w:type="spellStart"/>
-      <w:r>
-        <w:rPr>
-          <w:rFonts w:ascii="Times New Roman" w:hAnsi="Times New Roman" w:cs="Times New Roman"/>
-          <w:color w:val="0000FF"/>
-          <w:sz w:val="24"/>
-          <w:szCs w:val="24"/>
-        </w:rPr>
-        <w:t>set</w:t>
-      </w:r>
-      <w:proofErr w:type="spellEnd"/>
-      <w:r>
-        <w:rPr>
-          <w:rFonts w:ascii="Times New Roman" w:hAnsi="Times New Roman" w:cs="Times New Roman"/>
-          <w:color w:val="000000"/>
-          <w:sz w:val="24"/>
-          <w:szCs w:val="24"/>
-        </w:rPr>
-        <w:t xml:space="preserve"> </w:t>
-      </w:r>
-      <w:r>
-        <w:rPr>
-          <w:rFonts w:ascii="Times New Roman" w:hAnsi="Times New Roman" w:cs="Times New Roman"/>
-          <w:color w:val="0000FF"/>
-          <w:sz w:val="24"/>
-          <w:szCs w:val="24"/>
-        </w:rPr>
-        <w:t>BLOCK</w:t>
-      </w:r>
-      <w:r>
-        <w:rPr>
-          <w:rFonts w:ascii="Times New Roman" w:hAnsi="Times New Roman" w:cs="Times New Roman"/>
-          <w:color w:val="000000"/>
-          <w:sz w:val="24"/>
-          <w:szCs w:val="24"/>
-        </w:rPr>
-        <w:t xml:space="preserve"> </w:t>
-      </w:r>
-      <w:r>
-        <w:rPr>
-          <w:rFonts w:ascii="Times New Roman" w:hAnsi="Times New Roman" w:cs="Times New Roman"/>
-          <w:color w:val="808080"/>
-          <w:sz w:val="24"/>
-          <w:szCs w:val="24"/>
-        </w:rPr>
-        <w:t>=</w:t>
-      </w:r>
-      <w:r>
-        <w:rPr>
-          <w:rFonts w:ascii="Times New Roman" w:hAnsi="Times New Roman" w:cs="Times New Roman"/>
-          <w:color w:val="000000"/>
-          <w:sz w:val="24"/>
-          <w:szCs w:val="24"/>
-        </w:rPr>
-        <w:t xml:space="preserve"> </w:t>
-      </w:r>
-      <w:r>
-        <w:rPr>
-          <w:rFonts w:ascii="Times New Roman" w:hAnsi="Times New Roman" w:cs="Times New Roman"/>
-          <w:color w:val="FF0000"/>
-          <w:sz w:val="24"/>
-          <w:szCs w:val="24"/>
-        </w:rPr>
-        <w:t>'1'</w:t>
-      </w:r>
-      <w:r>
-        <w:rPr>
-          <w:rFonts w:ascii="Times New Roman" w:hAnsi="Times New Roman" w:cs="Times New Roman"/>
-          <w:color w:val="000000"/>
-          <w:sz w:val="24"/>
-          <w:szCs w:val="24"/>
-        </w:rPr>
-        <w:t xml:space="preserve"> </w:t>
-      </w:r>
-      <w:proofErr w:type="spellStart"/>
-      <w:r>
-        <w:rPr>
-          <w:rFonts w:ascii="Times New Roman" w:hAnsi="Times New Roman" w:cs="Times New Roman"/>
-          <w:color w:val="0000FF"/>
-          <w:sz w:val="24"/>
-          <w:szCs w:val="24"/>
-        </w:rPr>
-        <w:t>Where</w:t>
-      </w:r>
-      <w:proofErr w:type="spellEnd"/>
-      <w:r>
-        <w:rPr>
-          <w:rFonts w:ascii="Times New Roman" w:hAnsi="Times New Roman" w:cs="Times New Roman"/>
-          <w:color w:val="0000FF"/>
-          <w:sz w:val="24"/>
-          <w:szCs w:val="24"/>
-        </w:rPr>
-        <w:t xml:space="preserve"> </w:t>
-      </w:r>
-      <w:r>
-        <w:rPr>
-          <w:rFonts w:ascii="Times New Roman" w:hAnsi="Times New Roman" w:cs="Times New Roman"/>
-          <w:color w:val="808080"/>
-          <w:sz w:val="24"/>
-          <w:szCs w:val="24"/>
-        </w:rPr>
-        <w:t>(</w:t>
-      </w:r>
-      <w:r>
-        <w:rPr>
-          <w:rFonts w:ascii="Times New Roman" w:hAnsi="Times New Roman" w:cs="Times New Roman"/>
-          <w:color w:val="FF00FF"/>
-          <w:sz w:val="24"/>
-          <w:szCs w:val="24"/>
-        </w:rPr>
-        <w:t>CAST</w:t>
-      </w:r>
-      <w:r>
-        <w:rPr>
-          <w:rFonts w:ascii="Times New Roman" w:hAnsi="Times New Roman" w:cs="Times New Roman"/>
-          <w:color w:val="808080"/>
-          <w:sz w:val="24"/>
-          <w:szCs w:val="24"/>
-        </w:rPr>
-        <w:t>(</w:t>
-      </w:r>
-      <w:r>
-        <w:rPr>
-          <w:rFonts w:ascii="Times New Roman" w:hAnsi="Times New Roman" w:cs="Times New Roman"/>
-          <w:color w:val="000000"/>
-          <w:sz w:val="24"/>
-          <w:szCs w:val="24"/>
-        </w:rPr>
-        <w:t xml:space="preserve">DATCRE </w:t>
-      </w:r>
-      <w:r>
-        <w:rPr>
-          <w:rFonts w:ascii="Times New Roman" w:hAnsi="Times New Roman" w:cs="Times New Roman"/>
-          <w:color w:val="0000FF"/>
-          <w:sz w:val="24"/>
-          <w:szCs w:val="24"/>
-        </w:rPr>
-        <w:t>AS</w:t>
-      </w:r>
-      <w:r>
-        <w:rPr>
-          <w:rFonts w:ascii="Times New Roman" w:hAnsi="Times New Roman" w:cs="Times New Roman"/>
-          <w:color w:val="000000"/>
-          <w:sz w:val="24"/>
-          <w:szCs w:val="24"/>
-        </w:rPr>
-        <w:t xml:space="preserve"> </w:t>
-      </w:r>
-      <w:proofErr w:type="spellStart"/>
-      <w:r>
-        <w:rPr>
-          <w:rFonts w:ascii="Times New Roman" w:hAnsi="Times New Roman" w:cs="Times New Roman"/>
-          <w:color w:val="0000FF"/>
-          <w:sz w:val="24"/>
-          <w:szCs w:val="24"/>
-        </w:rPr>
-        <w:t>date</w:t>
-      </w:r>
-      <w:proofErr w:type="spellEnd"/>
-      <w:r>
-        <w:rPr>
-          <w:rFonts w:ascii="Times New Roman" w:hAnsi="Times New Roman" w:cs="Times New Roman"/>
-          <w:color w:val="808080"/>
-          <w:sz w:val="24"/>
-          <w:szCs w:val="24"/>
-        </w:rPr>
-        <w:t>)</w:t>
-      </w:r>
-      <w:r>
-        <w:rPr>
-          <w:rFonts w:ascii="Times New Roman" w:hAnsi="Times New Roman" w:cs="Times New Roman"/>
-          <w:color w:val="000000"/>
-          <w:sz w:val="24"/>
-          <w:szCs w:val="24"/>
-        </w:rPr>
-        <w:t xml:space="preserve"> </w:t>
-      </w:r>
-      <w:r>
-        <w:rPr>
-          <w:rFonts w:ascii="Times New Roman" w:hAnsi="Times New Roman" w:cs="Times New Roman"/>
-          <w:color w:val="808080"/>
-          <w:sz w:val="24"/>
-          <w:szCs w:val="24"/>
-        </w:rPr>
-        <w:t>=</w:t>
-      </w:r>
-      <w:r>
-        <w:rPr>
-          <w:rFonts w:ascii="Times New Roman" w:hAnsi="Times New Roman" w:cs="Times New Roman"/>
-          <w:color w:val="000000"/>
-          <w:sz w:val="24"/>
-          <w:szCs w:val="24"/>
-        </w:rPr>
-        <w:t xml:space="preserve"> </w:t>
-      </w:r>
-      <w:r>
-        <w:rPr>
-          <w:rFonts w:ascii="Times New Roman" w:hAnsi="Times New Roman" w:cs="Times New Roman"/>
-          <w:color w:val="FF0000"/>
-          <w:sz w:val="24"/>
-          <w:szCs w:val="24"/>
-        </w:rPr>
-        <w:t>'2021-09-22'</w:t>
-      </w:r>
-      <w:r>
-        <w:rPr>
-          <w:rFonts w:ascii="Times New Roman" w:hAnsi="Times New Roman" w:cs="Times New Roman"/>
-          <w:color w:val="808080"/>
-          <w:sz w:val="24"/>
-          <w:szCs w:val="24"/>
-        </w:rPr>
-        <w:t>)</w:t>
-      </w:r>
-      <w:r>
-        <w:rPr>
-          <w:rFonts w:ascii="Times New Roman" w:hAnsi="Times New Roman" w:cs="Times New Roman"/>
-          <w:color w:val="000000"/>
-          <w:sz w:val="24"/>
-          <w:szCs w:val="24"/>
-        </w:rPr>
-        <w:t xml:space="preserve"> </w:t>
-      </w:r>
-      <w:r>
-        <w:rPr>
-          <w:rFonts w:ascii="Times New Roman" w:hAnsi="Times New Roman" w:cs="Times New Roman"/>
-          <w:color w:val="808080"/>
-          <w:sz w:val="24"/>
-          <w:szCs w:val="24"/>
-        </w:rPr>
-        <w:t>AND</w:t>
-      </w:r>
-      <w:r>
-        <w:rPr>
-          <w:rFonts w:ascii="Times New Roman" w:hAnsi="Times New Roman" w:cs="Times New Roman"/>
-          <w:color w:val="000000"/>
-          <w:sz w:val="24"/>
-          <w:szCs w:val="24"/>
-        </w:rPr>
-        <w:t xml:space="preserve"> USSCC </w:t>
-      </w:r>
-      <w:proofErr w:type="spellStart"/>
-      <w:r>
-        <w:rPr>
-          <w:rFonts w:ascii="Times New Roman" w:hAnsi="Times New Roman" w:cs="Times New Roman"/>
-          <w:color w:val="808080"/>
-          <w:sz w:val="24"/>
-          <w:szCs w:val="24"/>
-        </w:rPr>
-        <w:t>In</w:t>
-      </w:r>
-      <w:proofErr w:type="spellEnd"/>
-      <w:r>
-        <w:rPr>
-          <w:rFonts w:ascii="Times New Roman" w:hAnsi="Times New Roman" w:cs="Times New Roman"/>
-          <w:color w:val="808080"/>
-          <w:sz w:val="24"/>
-          <w:szCs w:val="24"/>
-        </w:rPr>
-        <w:t>(</w:t>
-      </w:r>
-      <w:r>
-        <w:rPr>
-          <w:rFonts w:ascii="Times New Roman" w:hAnsi="Times New Roman" w:cs="Times New Roman"/>
-          <w:color w:val="0000FF"/>
-          <w:sz w:val="24"/>
-          <w:szCs w:val="24"/>
-        </w:rPr>
-        <w:t>SELECT</w:t>
-      </w:r>
-      <w:r>
-        <w:rPr>
-          <w:rFonts w:ascii="Times New Roman" w:hAnsi="Times New Roman" w:cs="Times New Roman"/>
-          <w:color w:val="000000"/>
-          <w:sz w:val="24"/>
-          <w:szCs w:val="24"/>
-        </w:rPr>
-        <w:t xml:space="preserve"> USSCC </w:t>
-      </w:r>
-      <w:r>
-        <w:rPr>
-          <w:rFonts w:ascii="Times New Roman" w:hAnsi="Times New Roman" w:cs="Times New Roman"/>
-          <w:color w:val="0000FF"/>
-          <w:sz w:val="24"/>
-          <w:szCs w:val="24"/>
-        </w:rPr>
-        <w:t>FROM</w:t>
-      </w:r>
-      <w:r>
-        <w:rPr>
-          <w:rFonts w:ascii="Times New Roman" w:hAnsi="Times New Roman" w:cs="Times New Roman"/>
-          <w:color w:val="000000"/>
-          <w:sz w:val="24"/>
-          <w:szCs w:val="24"/>
-        </w:rPr>
-        <w:t xml:space="preserve"> CR_TEMPQA </w:t>
-      </w:r>
-      <w:proofErr w:type="spellStart"/>
-      <w:r>
-        <w:rPr>
-          <w:rFonts w:ascii="Times New Roman" w:hAnsi="Times New Roman" w:cs="Times New Roman"/>
-          <w:color w:val="0000FF"/>
-          <w:sz w:val="24"/>
-          <w:szCs w:val="24"/>
-        </w:rPr>
-        <w:t>Where</w:t>
-      </w:r>
-      <w:proofErr w:type="spellEnd"/>
-      <w:r>
-        <w:rPr>
-          <w:rFonts w:ascii="Times New Roman" w:hAnsi="Times New Roman" w:cs="Times New Roman"/>
-          <w:color w:val="000000"/>
-          <w:sz w:val="24"/>
-          <w:szCs w:val="24"/>
-        </w:rPr>
-        <w:t xml:space="preserve"> LIVREA </w:t>
-      </w:r>
-      <w:r>
-        <w:rPr>
-          <w:rFonts w:ascii="Times New Roman" w:hAnsi="Times New Roman" w:cs="Times New Roman"/>
-          <w:color w:val="808080"/>
-          <w:sz w:val="24"/>
-          <w:szCs w:val="24"/>
-        </w:rPr>
-        <w:t>=</w:t>
-      </w:r>
-      <w:r>
-        <w:rPr>
-          <w:rFonts w:ascii="Times New Roman" w:hAnsi="Times New Roman" w:cs="Times New Roman"/>
-          <w:color w:val="000000"/>
-          <w:sz w:val="24"/>
-          <w:szCs w:val="24"/>
-        </w:rPr>
-        <w:t xml:space="preserve"> 609</w:t>
-      </w:r>
-      <w:r>
-        <w:rPr>
-          <w:rFonts w:ascii="Times New Roman" w:hAnsi="Times New Roman" w:cs="Times New Roman"/>
-          <w:color w:val="808080"/>
-          <w:sz w:val="24"/>
-          <w:szCs w:val="24"/>
-        </w:rPr>
-        <w:t>)</w:t>
       </w:r>
     </w:p>
     <w:p>
@@ -2055,11 +1778,263 @@
         <w:spacing w:after="0" w:line="240" w:lineRule="auto"/>
         <w:rPr>
           <w:rFonts w:ascii="Times New Roman" w:hAnsi="Times New Roman" w:cs="Times New Roman"/>
-          <w:color w:val="000000"/>
-          <w:sz w:val="24"/>
-          <w:szCs w:val="24"/>
-        </w:rPr>
-      </w:pPr>
+          <w:sz w:val="24"/>
+          <w:szCs w:val="24"/>
+        </w:rPr>
+      </w:pPr>
+      <w:r>
+        <w:rPr>
+          <w:rFonts w:ascii="Times New Roman" w:hAnsi="Times New Roman" w:cs="Times New Roman"/>
+          <w:color w:val="0000FF"/>
+          <w:sz w:val="24"/>
+          <w:szCs w:val="24"/>
+        </w:rPr>
+        <w:t>SELECT</w:t>
+      </w:r>
+      <w:r>
+        <w:rPr>
+          <w:rFonts w:ascii="Times New Roman" w:hAnsi="Times New Roman" w:cs="Times New Roman"/>
+          <w:color w:val="000000"/>
+          <w:sz w:val="24"/>
+          <w:szCs w:val="24"/>
+        </w:rPr>
+        <w:t xml:space="preserve"> </w:t>
+      </w:r>
+      <w:r>
+        <w:rPr>
+          <w:rFonts w:ascii="Times New Roman" w:hAnsi="Times New Roman" w:cs="Times New Roman"/>
+          <w:color w:val="808080"/>
+          <w:sz w:val="24"/>
+          <w:szCs w:val="24"/>
+        </w:rPr>
+        <w:t>*</w:t>
+      </w:r>
+      <w:r>
+        <w:rPr>
+          <w:rFonts w:ascii="Times New Roman" w:hAnsi="Times New Roman" w:cs="Times New Roman"/>
+          <w:color w:val="000000"/>
+          <w:sz w:val="24"/>
+          <w:szCs w:val="24"/>
+        </w:rPr>
+        <w:t xml:space="preserve"> </w:t>
+      </w:r>
+      <w:r>
+        <w:rPr>
+          <w:rFonts w:ascii="Times New Roman" w:hAnsi="Times New Roman" w:cs="Times New Roman"/>
+          <w:color w:val="0000FF"/>
+          <w:sz w:val="24"/>
+          <w:szCs w:val="24"/>
+        </w:rPr>
+        <w:t>FROM</w:t>
+      </w:r>
+      <w:r>
+        <w:rPr>
+          <w:rFonts w:ascii="Times New Roman" w:hAnsi="Times New Roman" w:cs="Times New Roman"/>
+          <w:color w:val="000000"/>
+          <w:sz w:val="24"/>
+          <w:szCs w:val="24"/>
+        </w:rPr>
+        <w:t xml:space="preserve"> </w:t>
+      </w:r>
+      <w:r>
+        <w:rPr>
+          <w:rFonts w:ascii="Times New Roman" w:hAnsi="Times New Roman" w:cs="Times New Roman"/>
+          <w:color w:val="0000FF"/>
+          <w:sz w:val="24"/>
+          <w:szCs w:val="24"/>
+        </w:rPr>
+        <w:t>OPENQUERY</w:t>
+      </w:r>
+      <w:r>
+        <w:rPr>
+          <w:rFonts w:ascii="Times New Roman" w:hAnsi="Times New Roman" w:cs="Times New Roman"/>
+          <w:color w:val="808080"/>
+          <w:sz w:val="24"/>
+          <w:szCs w:val="24"/>
+        </w:rPr>
+        <w:t>(</w:t>
+      </w:r>
+      <w:r>
+        <w:rPr>
+          <w:rFonts w:ascii="Times New Roman" w:hAnsi="Times New Roman" w:cs="Times New Roman"/>
+          <w:color w:val="000000"/>
+          <w:sz w:val="24"/>
+          <w:szCs w:val="24"/>
+        </w:rPr>
+        <w:t>[WMS_ORACLE]</w:t>
+      </w:r>
+      <w:r>
+        <w:rPr>
+          <w:rFonts w:ascii="Times New Roman" w:hAnsi="Times New Roman" w:cs="Times New Roman"/>
+          <w:color w:val="808080"/>
+          <w:sz w:val="24"/>
+          <w:szCs w:val="24"/>
+        </w:rPr>
+        <w:t>,</w:t>
+      </w:r>
+      <w:r>
+        <w:rPr>
+          <w:rFonts w:ascii="Times New Roman" w:hAnsi="Times New Roman" w:cs="Times New Roman"/>
+          <w:color w:val="000000"/>
+          <w:sz w:val="24"/>
+          <w:szCs w:val="24"/>
+        </w:rPr>
+        <w:t xml:space="preserve"> </w:t>
+      </w:r>
+      <w:r>
+        <w:rPr>
+          <w:rFonts w:ascii="Times New Roman" w:hAnsi="Times New Roman" w:cs="Times New Roman"/>
+          <w:color w:val="FF0000"/>
+          <w:sz w:val="24"/>
+          <w:szCs w:val="24"/>
+        </w:rPr>
+        <w:t xml:space="preserve">'SELECT * FROM STK511TRN.CR_TEMPQA WHERE LIVREA = </w:t>
+      </w:r>
+      <w:r>
+        <w:rPr>
+          <w:rFonts w:ascii="Times New Roman" w:hAnsi="Times New Roman" w:cs="Times New Roman"/>
+          <w:color w:val="000000"/>
+          <w:sz w:val="28"/>
+          <w:szCs w:val="28"/>
+        </w:rPr>
+        <w:t>609</w:t>
+      </w:r>
+      <w:r>
+        <w:rPr>
+          <w:rFonts w:ascii="Times New Roman" w:hAnsi="Times New Roman" w:cs="Times New Roman"/>
+          <w:color w:val="FF0000"/>
+          <w:sz w:val="24"/>
+          <w:szCs w:val="24"/>
+        </w:rPr>
+        <w:t xml:space="preserve"> AND TO_CHAR(DATCRE, ''YYYYMMDD'') = </w:t>
+      </w:r>
+      <w:r>
+        <w:rPr>
+          <w:rFonts w:ascii="Times New Roman" w:hAnsi="Times New Roman" w:cs="Times New Roman"/>
+          <w:color w:val="000000"/>
+          <w:sz w:val="28"/>
+          <w:szCs w:val="28"/>
+        </w:rPr>
+        <w:t>2021-09-22</w:t>
+      </w:r>
+      <w:r>
+        <w:rPr>
+          <w:rFonts w:ascii="Times New Roman" w:hAnsi="Times New Roman" w:cs="Times New Roman"/>
+          <w:color w:val="000000"/>
+          <w:sz w:val="28"/>
+          <w:szCs w:val="28"/>
+        </w:rPr>
+        <w:t xml:space="preserve"> </w:t>
+      </w:r>
+      <w:r>
+        <w:rPr>
+          <w:rFonts w:ascii="Times New Roman" w:hAnsi="Times New Roman" w:cs="Times New Roman"/>
+          <w:color w:val="FF0000"/>
+          <w:sz w:val="24"/>
+          <w:szCs w:val="24"/>
+        </w:rPr>
+        <w:t>AND (BLOCK IS NULL OR BLOCK &lt;&gt; 1) '</w:t>
+      </w:r>
+      <w:r>
+        <w:rPr>
+          <w:rFonts w:ascii="Times New Roman" w:hAnsi="Times New Roman" w:cs="Times New Roman"/>
+          <w:color w:val="808080"/>
+          <w:sz w:val="24"/>
+          <w:szCs w:val="24"/>
+        </w:rPr>
+        <w:t>)</w:t>
+      </w:r>
+      <w:r>
+        <w:rPr>
+          <w:rFonts w:ascii="Times New Roman" w:hAnsi="Times New Roman" w:cs="Times New Roman"/>
+          <w:sz w:val="24"/>
+          <w:szCs w:val="24"/>
+        </w:rPr>
+        <w:t xml:space="preserve"> </w:t>
+      </w:r>
+    </w:p>
+    <w:p>
+      <w:pPr>
+        <w:jc w:val="both"/>
+        <w:rPr>
+          <w:rFonts w:ascii="Times New Roman" w:hAnsi="Times New Roman" w:cs="Times New Roman"/>
+          <w:color w:val="000000"/>
+          <w:sz w:val="28"/>
+          <w:szCs w:val="28"/>
+        </w:rPr>
+      </w:pPr>
+      <w:r>
+        <w:rPr>
+          <w:rFonts w:ascii="Times New Roman" w:hAnsi="Times New Roman" w:cs="Times New Roman"/>
+          <w:color w:val="000000"/>
+          <w:sz w:val="28"/>
+          <w:szCs w:val="28"/>
+          <w:lang w:val="ru-RU"/>
+        </w:rPr>
+        <w:t xml:space="preserve">, </w:t>
+      </w:r>
+      <w:r>
+        <w:rPr>
+          <w:rFonts w:ascii="Times New Roman" w:hAnsi="Times New Roman" w:cs="Times New Roman"/>
+          <w:color w:val="000000"/>
+          <w:sz w:val="28"/>
+          <w:szCs w:val="28"/>
+        </w:rPr>
+        <w:t xml:space="preserve">де вказана дата 2021-09-22, код одержувача </w:t>
+      </w:r>
+      <w:proofErr w:type="gramStart"/>
+      <w:r>
+        <w:rPr>
+          <w:rFonts w:ascii="Times New Roman" w:hAnsi="Times New Roman" w:cs="Times New Roman"/>
+          <w:color w:val="000000"/>
+          <w:sz w:val="28"/>
+          <w:szCs w:val="28"/>
+        </w:rPr>
+        <w:t>лоту  =</w:t>
+      </w:r>
+      <w:proofErr w:type="gramEnd"/>
+      <w:r>
+        <w:rPr>
+          <w:rFonts w:ascii="Times New Roman" w:hAnsi="Times New Roman" w:cs="Times New Roman"/>
+          <w:color w:val="000000"/>
+          <w:sz w:val="28"/>
+          <w:szCs w:val="28"/>
+        </w:rPr>
+        <w:t xml:space="preserve"> 609</w:t>
+      </w:r>
+    </w:p>
+    <w:p>
+      <w:pPr>
+        <w:rPr>
+          <w:rFonts w:ascii="Times New Roman" w:hAnsi="Times New Roman" w:cs="Times New Roman"/>
+          <w:sz w:val="28"/>
+          <w:szCs w:val="28"/>
+        </w:rPr>
+      </w:pPr>
+      <w:r>
+        <w:rPr>
+          <w:rFonts w:ascii="Times New Roman" w:hAnsi="Times New Roman" w:cs="Times New Roman"/>
+          <w:sz w:val="28"/>
+          <w:szCs w:val="28"/>
+        </w:rPr>
+        <w:t xml:space="preserve">Приклад </w:t>
+      </w:r>
+      <w:r>
+        <w:rPr>
+          <w:rFonts w:ascii="Times New Roman" w:hAnsi="Times New Roman" w:cs="Times New Roman"/>
+          <w:sz w:val="28"/>
+          <w:szCs w:val="28"/>
+        </w:rPr>
+        <w:t>розб</w:t>
+      </w:r>
+      <w:r>
+        <w:rPr>
+          <w:rFonts w:ascii="Times New Roman" w:hAnsi="Times New Roman" w:cs="Times New Roman"/>
+          <w:sz w:val="28"/>
+          <w:szCs w:val="28"/>
+        </w:rPr>
+        <w:t>локування :</w:t>
+      </w:r>
     </w:p>
     <w:p>
       <w:pPr>
@@ -2081,6 +2056,146 @@
           <w:sz w:val="24"/>
           <w:szCs w:val="24"/>
         </w:rPr>
+        <w:t xml:space="preserve">EXEC </w:t>
+      </w:r>
+      <w:r>
+        <w:rPr>
+          <w:rFonts w:ascii="Times New Roman" w:hAnsi="Times New Roman" w:cs="Times New Roman"/>
+          <w:color w:val="808080"/>
+          <w:sz w:val="24"/>
+          <w:szCs w:val="24"/>
+        </w:rPr>
+        <w:t>(</w:t>
+      </w:r>
+      <w:r>
+        <w:rPr>
+          <w:rFonts w:ascii="Times New Roman" w:hAnsi="Times New Roman" w:cs="Times New Roman"/>
+          <w:color w:val="FF0000"/>
+          <w:sz w:val="24"/>
+          <w:szCs w:val="24"/>
+        </w:rPr>
+        <w:t xml:space="preserve">' UPDATE STK511TRN.CR_TEMPQA SET BLOCK = </w:t>
+      </w:r>
+      <w:r>
+        <w:rPr>
+          <w:rFonts w:ascii="Times New Roman" w:hAnsi="Times New Roman" w:cs="Times New Roman"/>
+          <w:color w:val="FF0000"/>
+          <w:sz w:val="24"/>
+          <w:szCs w:val="24"/>
+          <w:lang w:val="en-US"/>
+        </w:rPr>
+        <w:t>NULL</w:t>
+      </w:r>
+      <w:r>
+        <w:rPr>
+          <w:rFonts w:ascii="Times New Roman" w:hAnsi="Times New Roman" w:cs="Times New Roman"/>
+          <w:color w:val="FF0000"/>
+          <w:sz w:val="24"/>
+          <w:szCs w:val="24"/>
+        </w:rPr>
+        <w:t xml:space="preserve"> WHERE LIVREA = </w:t>
+      </w:r>
+      <w:r>
+        <w:rPr>
+          <w:rFonts w:ascii="Times New Roman" w:hAnsi="Times New Roman" w:cs="Times New Roman"/>
+          <w:color w:val="000000"/>
+          <w:sz w:val="28"/>
+          <w:szCs w:val="28"/>
+        </w:rPr>
+        <w:t>609</w:t>
+      </w:r>
+      <w:r>
+        <w:rPr>
+          <w:rFonts w:ascii="Times New Roman" w:hAnsi="Times New Roman" w:cs="Times New Roman"/>
+          <w:color w:val="FF0000"/>
+          <w:sz w:val="24"/>
+          <w:szCs w:val="24"/>
+        </w:rPr>
+        <w:t xml:space="preserve"> AND TO_CHAR(DATCRE, ''YYYYMMDD'') = </w:t>
+      </w:r>
+      <w:r>
+        <w:rPr>
+          <w:rFonts w:ascii="Times New Roman" w:hAnsi="Times New Roman" w:cs="Times New Roman"/>
+          <w:color w:val="000000"/>
+          <w:sz w:val="28"/>
+          <w:szCs w:val="28"/>
+        </w:rPr>
+        <w:t>2021-09-22</w:t>
+      </w:r>
+      <w:r>
+        <w:rPr>
+          <w:rFonts w:ascii="Times New Roman" w:hAnsi="Times New Roman" w:cs="Times New Roman"/>
+          <w:color w:val="000000"/>
+          <w:sz w:val="28"/>
+          <w:szCs w:val="28"/>
+        </w:rPr>
+        <w:t xml:space="preserve"> </w:t>
+      </w:r>
+      <w:r>
+        <w:rPr>
+          <w:rFonts w:ascii="Times New Roman" w:hAnsi="Times New Roman" w:cs="Times New Roman"/>
+          <w:color w:val="FF0000"/>
+          <w:sz w:val="24"/>
+          <w:szCs w:val="24"/>
+        </w:rPr>
+        <w:t>AND(BLOCK IS NULL OR BLOCK &lt;&gt; 1)'</w:t>
+      </w:r>
+      <w:r>
+        <w:rPr>
+          <w:rFonts w:ascii="Times New Roman" w:hAnsi="Times New Roman" w:cs="Times New Roman"/>
+          <w:color w:val="808080"/>
+          <w:sz w:val="24"/>
+          <w:szCs w:val="24"/>
+        </w:rPr>
+        <w:t>)</w:t>
+      </w:r>
+      <w:r>
+        <w:rPr>
+          <w:rFonts w:ascii="Times New Roman" w:hAnsi="Times New Roman" w:cs="Times New Roman"/>
+          <w:color w:val="000000"/>
+          <w:sz w:val="24"/>
+          <w:szCs w:val="24"/>
+        </w:rPr>
+        <w:t xml:space="preserve"> </w:t>
+      </w:r>
+      <w:r>
+        <w:rPr>
+          <w:rFonts w:ascii="Times New Roman" w:hAnsi="Times New Roman" w:cs="Times New Roman"/>
+          <w:color w:val="0000FF"/>
+          <w:sz w:val="24"/>
+          <w:szCs w:val="24"/>
+        </w:rPr>
+        <w:t>AT</w:t>
+      </w:r>
+      <w:r>
+        <w:rPr>
+          <w:rFonts w:ascii="Times New Roman" w:hAnsi="Times New Roman" w:cs="Times New Roman"/>
+          <w:color w:val="000000"/>
+          <w:sz w:val="24"/>
+          <w:szCs w:val="24"/>
+        </w:rPr>
+        <w:t xml:space="preserve"> [WMS_ORACLE]</w:t>
+      </w:r>
+    </w:p>
+    <w:p>
+      <w:pPr>
+        <w:autoSpaceDE w:val="0"/>
+        <w:autoSpaceDN w:val="0"/>
+        <w:adjustRightInd w:val="0"/>
+        <w:spacing w:after="0" w:line="240" w:lineRule="auto"/>
+        <w:rPr>
+          <w:rFonts w:ascii="Times New Roman" w:hAnsi="Times New Roman" w:cs="Times New Roman"/>
+          <w:sz w:val="24"/>
+          <w:szCs w:val="24"/>
+        </w:rPr>
+      </w:pPr>
+      <w:r>
+        <w:rPr>
+          <w:rFonts w:ascii="Times New Roman" w:hAnsi="Times New Roman" w:cs="Times New Roman"/>
+          <w:color w:val="0000FF"/>
+          <w:sz w:val="24"/>
+          <w:szCs w:val="24"/>
+        </w:rPr>
         <w:t>SELECT</w:t>
       </w:r>
       <w:r>
@@ -2110,6 +2225,140 @@
         </w:rPr>
         <w:t xml:space="preserve"> </w:t>
       </w:r>
+      <w:r>
+        <w:rPr>
+          <w:rFonts w:ascii="Times New Roman" w:hAnsi="Times New Roman" w:cs="Times New Roman"/>
+          <w:color w:val="0000FF"/>
+          <w:sz w:val="24"/>
+          <w:szCs w:val="24"/>
+        </w:rPr>
+        <w:t>FROM</w:t>
+      </w:r>
+      <w:r>
+        <w:rPr>
+          <w:rFonts w:ascii="Times New Roman" w:hAnsi="Times New Roman" w:cs="Times New Roman"/>
+          <w:color w:val="000000"/>
+          <w:sz w:val="24"/>
+          <w:szCs w:val="24"/>
+        </w:rPr>
+        <w:t xml:space="preserve"> </w:t>
+      </w:r>
+      <w:r>
+        <w:rPr>
+          <w:rFonts w:ascii="Times New Roman" w:hAnsi="Times New Roman" w:cs="Times New Roman"/>
+          <w:color w:val="0000FF"/>
+          <w:sz w:val="24"/>
+          <w:szCs w:val="24"/>
+        </w:rPr>
+        <w:t>OPENQUERY</w:t>
+      </w:r>
+      <w:r>
+        <w:rPr>
+          <w:rFonts w:ascii="Times New Roman" w:hAnsi="Times New Roman" w:cs="Times New Roman"/>
+          <w:color w:val="808080"/>
+          <w:sz w:val="24"/>
+          <w:szCs w:val="24"/>
+        </w:rPr>
+        <w:t>(</w:t>
+      </w:r>
+      <w:r>
+        <w:rPr>
+          <w:rFonts w:ascii="Times New Roman" w:hAnsi="Times New Roman" w:cs="Times New Roman"/>
+          <w:color w:val="000000"/>
+          <w:sz w:val="24"/>
+          <w:szCs w:val="24"/>
+        </w:rPr>
+        <w:t>[WMS_ORACLE]</w:t>
+      </w:r>
+      <w:r>
+        <w:rPr>
+          <w:rFonts w:ascii="Times New Roman" w:hAnsi="Times New Roman" w:cs="Times New Roman"/>
+          <w:color w:val="808080"/>
+          <w:sz w:val="24"/>
+          <w:szCs w:val="24"/>
+        </w:rPr>
+        <w:t>,</w:t>
+      </w:r>
+      <w:r>
+        <w:rPr>
+          <w:rFonts w:ascii="Times New Roman" w:hAnsi="Times New Roman" w:cs="Times New Roman"/>
+          <w:color w:val="000000"/>
+          <w:sz w:val="24"/>
+          <w:szCs w:val="24"/>
+        </w:rPr>
+        <w:t xml:space="preserve"> </w:t>
+      </w:r>
+      <w:r>
+        <w:rPr>
+          <w:rFonts w:ascii="Times New Roman" w:hAnsi="Times New Roman" w:cs="Times New Roman"/>
+          <w:color w:val="FF0000"/>
+          <w:sz w:val="24"/>
+          <w:szCs w:val="24"/>
+        </w:rPr>
+        <w:t xml:space="preserve">'SELECT * FROM STK511TRN.CR_TEMPQA WHERE LIVREA = </w:t>
+      </w:r>
+      <w:r>
+        <w:rPr>
+          <w:rFonts w:ascii="Times New Roman" w:hAnsi="Times New Roman" w:cs="Times New Roman"/>
+          <w:color w:val="000000"/>
+          <w:sz w:val="28"/>
+          <w:szCs w:val="28"/>
+        </w:rPr>
+        <w:t>609</w:t>
+      </w:r>
+      <w:r>
+        <w:rPr>
+          <w:rFonts w:ascii="Times New Roman" w:hAnsi="Times New Roman" w:cs="Times New Roman"/>
+          <w:color w:val="FF0000"/>
+          <w:sz w:val="24"/>
+          <w:szCs w:val="24"/>
+        </w:rPr>
+        <w:t xml:space="preserve"> AND TO_CHAR(DATCRE, ''YYYYMMDD'') = </w:t>
+      </w:r>
+      <w:r>
+        <w:rPr>
+          <w:rFonts w:ascii="Times New Roman" w:hAnsi="Times New Roman" w:cs="Times New Roman"/>
+          <w:color w:val="000000"/>
+          <w:sz w:val="28"/>
+          <w:szCs w:val="28"/>
+        </w:rPr>
+        <w:t>2021-09-22</w:t>
+      </w:r>
+      <w:r>
+        <w:rPr>
+          <w:rFonts w:ascii="Times New Roman" w:hAnsi="Times New Roman" w:cs="Times New Roman"/>
+          <w:color w:val="000000"/>
+          <w:sz w:val="28"/>
+          <w:szCs w:val="28"/>
+        </w:rPr>
+        <w:t xml:space="preserve"> </w:t>
+      </w:r>
+      <w:r>
+        <w:rPr>
+          <w:rFonts w:ascii="Times New Roman" w:hAnsi="Times New Roman" w:cs="Times New Roman"/>
+          <w:color w:val="FF0000"/>
+          <w:sz w:val="24"/>
+          <w:szCs w:val="24"/>
+        </w:rPr>
+        <w:t>AND (BLOCK IS NULL OR BLOCK &lt;&gt; 1) '</w:t>
+      </w:r>
+      <w:r>
+        <w:rPr>
+          <w:rFonts w:ascii="Times New Roman" w:hAnsi="Times New Roman" w:cs="Times New Roman"/>
+          <w:color w:val="808080"/>
+          <w:sz w:val="24"/>
+          <w:szCs w:val="24"/>
+        </w:rPr>
+        <w:t>)</w:t>
+      </w:r>
+      <w:r>
+        <w:rPr>
+          <w:rFonts w:ascii="Times New Roman" w:hAnsi="Times New Roman" w:cs="Times New Roman"/>
+          <w:sz w:val="24"/>
+          <w:szCs w:val="24"/>
+        </w:rPr>
+        <w:t xml:space="preserve"> </w:t>
+      </w:r>
     </w:p>
     <w:p>
       <w:pPr>
@@ -2117,16 +2366,358 @@
         <w:rPr>
           <w:rFonts w:ascii="Times New Roman" w:hAnsi="Times New Roman" w:cs="Times New Roman"/>
           <w:color w:val="000000"/>
-          <w:sz w:val="24"/>
-          <w:szCs w:val="24"/>
+          <w:sz w:val="28"/>
+          <w:szCs w:val="28"/>
+        </w:rPr>
+      </w:pPr>
+      <w:r>
+        <w:rPr>
+          <w:rFonts w:ascii="Times New Roman" w:hAnsi="Times New Roman" w:cs="Times New Roman"/>
+          <w:color w:val="000000"/>
+          <w:sz w:val="28"/>
+          <w:szCs w:val="28"/>
+          <w:lang w:val="ru-RU"/>
+        </w:rPr>
+        <w:t xml:space="preserve">, </w:t>
+      </w:r>
+      <w:r>
+        <w:rPr>
+          <w:rFonts w:ascii="Times New Roman" w:hAnsi="Times New Roman" w:cs="Times New Roman"/>
+          <w:color w:val="000000"/>
+          <w:sz w:val="28"/>
+          <w:szCs w:val="28"/>
+        </w:rPr>
+        <w:t xml:space="preserve">де вказана дата 2021-09-22, код одержувача </w:t>
+      </w:r>
+      <w:proofErr w:type="gramStart"/>
+      <w:r>
+        <w:rPr>
+          <w:rFonts w:ascii="Times New Roman" w:hAnsi="Times New Roman" w:cs="Times New Roman"/>
+          <w:color w:val="000000"/>
+          <w:sz w:val="28"/>
+          <w:szCs w:val="28"/>
+        </w:rPr>
+        <w:t>лоту  =</w:t>
+      </w:r>
+      <w:proofErr w:type="gramEnd"/>
+      <w:r>
+        <w:rPr>
+          <w:rFonts w:ascii="Times New Roman" w:hAnsi="Times New Roman" w:cs="Times New Roman"/>
+          <w:color w:val="000000"/>
+          <w:sz w:val="28"/>
+          <w:szCs w:val="28"/>
+        </w:rPr>
+        <w:t xml:space="preserve"> 609</w:t>
+      </w:r>
+      <w:r>
+        <w:rPr>
+          <w:rFonts w:ascii="Times New Roman" w:hAnsi="Times New Roman" w:cs="Times New Roman"/>
+          <w:sz w:val="28"/>
+          <w:szCs w:val="28"/>
+          <w:lang w:val="ru-RU"/>
+        </w:rPr>
+        <w:br w:type="page"/>
+      </w:r>
+    </w:p>
+    <w:p>
+      <w:pPr>
+        <w:jc w:val="center"/>
+        <w:rPr>
+          <w:rFonts w:ascii="Times New Roman" w:hAnsi="Times New Roman" w:cs="Times New Roman"/>
+          <w:sz w:val="32"/>
+          <w:szCs w:val="32"/>
+          <w:lang w:val="en-US"/>
+        </w:rPr>
+      </w:pPr>
+      <w:r>
+        <w:rPr>
+          <w:rFonts w:ascii="Times New Roman" w:hAnsi="Times New Roman" w:cs="Times New Roman"/>
+          <w:sz w:val="32"/>
+          <w:szCs w:val="32"/>
+          <w:lang w:val="en-US"/>
+        </w:rPr>
+        <w:lastRenderedPageBreak/>
+        <w:t>Get Prod lot</w:t>
+      </w:r>
+    </w:p>
+    <w:p>
+      <w:pPr>
+        <w:rPr>
+          <w:rFonts w:ascii="Times New Roman" w:hAnsi="Times New Roman" w:cs="Times New Roman"/>
+          <w:sz w:val="28"/>
+          <w:szCs w:val="28"/>
+        </w:rPr>
+      </w:pPr>
+      <w:r>
+        <w:rPr>
+          <w:rFonts w:ascii="Times New Roman" w:hAnsi="Times New Roman" w:cs="Times New Roman"/>
+          <w:sz w:val="28"/>
+          <w:szCs w:val="28"/>
+        </w:rPr>
+        <w:t xml:space="preserve">Аналогічно </w:t>
+      </w:r>
+      <w:r>
+        <w:rPr>
+          <w:rFonts w:ascii="Times New Roman" w:hAnsi="Times New Roman" w:cs="Times New Roman"/>
+          <w:sz w:val="28"/>
+          <w:szCs w:val="28"/>
+          <w:lang w:val="en-US"/>
+        </w:rPr>
+        <w:t xml:space="preserve">test lot, </w:t>
+      </w:r>
+      <w:r>
+        <w:rPr>
+          <w:rFonts w:ascii="Times New Roman" w:hAnsi="Times New Roman" w:cs="Times New Roman"/>
+          <w:sz w:val="28"/>
+          <w:szCs w:val="28"/>
+        </w:rPr>
+        <w:t xml:space="preserve">тільки інформація зчитується з </w:t>
+      </w:r>
+      <w:r>
+        <w:rPr>
+          <w:rFonts w:ascii="Times New Roman" w:hAnsi="Times New Roman" w:cs="Times New Roman"/>
+          <w:sz w:val="28"/>
+          <w:szCs w:val="28"/>
+        </w:rPr>
+        <w:t>[</w:t>
+      </w:r>
+      <w:r>
+        <w:rPr>
+          <w:rFonts w:ascii="Times New Roman" w:hAnsi="Times New Roman" w:cs="Times New Roman"/>
+          <w:sz w:val="28"/>
+          <w:szCs w:val="28"/>
+        </w:rPr>
+        <w:t>PROD_WMS_ORACLE</w:t>
+      </w:r>
+      <w:r>
+        <w:rPr>
+          <w:rFonts w:ascii="Times New Roman" w:hAnsi="Times New Roman" w:cs="Times New Roman"/>
+          <w:sz w:val="28"/>
+          <w:szCs w:val="28"/>
+        </w:rPr>
+        <w:t>]..[</w:t>
+      </w:r>
+      <w:r>
+        <w:t xml:space="preserve"> </w:t>
+      </w:r>
+      <w:r>
+        <w:rPr>
+          <w:rFonts w:ascii="Times New Roman" w:hAnsi="Times New Roman" w:cs="Times New Roman"/>
+          <w:sz w:val="28"/>
+          <w:szCs w:val="28"/>
+        </w:rPr>
+        <w:t>STK511PROD</w:t>
+      </w:r>
+      <w:r>
+        <w:rPr>
+          <w:rFonts w:ascii="Times New Roman" w:hAnsi="Times New Roman" w:cs="Times New Roman"/>
+          <w:sz w:val="28"/>
+          <w:szCs w:val="28"/>
+        </w:rPr>
+        <w:t>].[CR_TEMPQA]</w:t>
+      </w:r>
+    </w:p>
+    <w:p>
+      <w:pPr>
+        <w:rPr>
+          <w:rFonts w:ascii="Times New Roman" w:hAnsi="Times New Roman" w:cs="Times New Roman"/>
+          <w:sz w:val="28"/>
+          <w:szCs w:val="28"/>
+        </w:rPr>
+      </w:pPr>
+      <w:r>
+        <w:rPr>
+          <w:rFonts w:ascii="Times New Roman" w:hAnsi="Times New Roman" w:cs="Times New Roman"/>
+          <w:sz w:val="28"/>
+          <w:szCs w:val="28"/>
+        </w:rPr>
+        <w:t>Приклад блокування :</w:t>
+      </w:r>
+    </w:p>
+    <w:p>
+      <w:pPr>
+        <w:autoSpaceDE w:val="0"/>
+        <w:autoSpaceDN w:val="0"/>
+        <w:adjustRightInd w:val="0"/>
+        <w:spacing w:after="0" w:line="240" w:lineRule="auto"/>
+        <w:rPr>
+          <w:rFonts w:ascii="Times New Roman" w:hAnsi="Times New Roman" w:cs="Times New Roman"/>
+          <w:color w:val="000000"/>
+          <w:sz w:val="28"/>
+          <w:szCs w:val="28"/>
         </w:rPr>
       </w:pPr>
       <w:r>
         <w:rPr>
           <w:rFonts w:ascii="Times New Roman" w:hAnsi="Times New Roman" w:cs="Times New Roman"/>
           <w:color w:val="0000FF"/>
-          <w:sz w:val="24"/>
-          <w:szCs w:val="24"/>
+          <w:sz w:val="28"/>
+          <w:szCs w:val="28"/>
+        </w:rPr>
+        <w:t xml:space="preserve">EXEC </w:t>
+      </w:r>
+      <w:r>
+        <w:rPr>
+          <w:rFonts w:ascii="Times New Roman" w:hAnsi="Times New Roman" w:cs="Times New Roman"/>
+          <w:color w:val="808080"/>
+          <w:sz w:val="28"/>
+          <w:szCs w:val="28"/>
+        </w:rPr>
+        <w:t>(</w:t>
+      </w:r>
+      <w:r>
+        <w:rPr>
+          <w:rFonts w:ascii="Times New Roman" w:hAnsi="Times New Roman" w:cs="Times New Roman"/>
+          <w:color w:val="FF0000"/>
+          <w:sz w:val="28"/>
+          <w:szCs w:val="28"/>
+        </w:rPr>
+        <w:t xml:space="preserve">' UPDATE STK511PROD.CR_TEMPQA SET BLOCK = ''0'' WHERE LIVREA = </w:t>
+      </w:r>
+      <w:r>
+        <w:rPr>
+          <w:rFonts w:ascii="Times New Roman" w:hAnsi="Times New Roman" w:cs="Times New Roman"/>
+          <w:color w:val="000000"/>
+          <w:sz w:val="28"/>
+          <w:szCs w:val="28"/>
+        </w:rPr>
+        <w:t>609</w:t>
+      </w:r>
+      <w:r>
+        <w:rPr>
+          <w:rFonts w:ascii="Times New Roman" w:hAnsi="Times New Roman" w:cs="Times New Roman"/>
+          <w:color w:val="FF0000"/>
+          <w:sz w:val="28"/>
+          <w:szCs w:val="28"/>
+        </w:rPr>
+        <w:t xml:space="preserve"> AND TO_CHAR(DATCRE, ''YYYYMMDD'') = </w:t>
+      </w:r>
+      <w:r>
+        <w:rPr>
+          <w:rFonts w:ascii="Times New Roman" w:hAnsi="Times New Roman" w:cs="Times New Roman"/>
+          <w:color w:val="000000"/>
+          <w:sz w:val="28"/>
+          <w:szCs w:val="28"/>
+        </w:rPr>
+        <w:t xml:space="preserve">2021-09-22 </w:t>
+      </w:r>
+      <w:r>
+        <w:rPr>
+          <w:rFonts w:ascii="Times New Roman" w:hAnsi="Times New Roman" w:cs="Times New Roman"/>
+          <w:color w:val="FF0000"/>
+          <w:sz w:val="28"/>
+          <w:szCs w:val="28"/>
+        </w:rPr>
+        <w:t>AND(BLOCK IS NULL OR BLOCK &lt;&gt; 1)'</w:t>
+      </w:r>
+      <w:r>
+        <w:rPr>
+          <w:rFonts w:ascii="Times New Roman" w:hAnsi="Times New Roman" w:cs="Times New Roman"/>
+          <w:color w:val="808080"/>
+          <w:sz w:val="28"/>
+          <w:szCs w:val="28"/>
+        </w:rPr>
+        <w:t>)</w:t>
+      </w:r>
+      <w:r>
+        <w:rPr>
+          <w:rFonts w:ascii="Times New Roman" w:hAnsi="Times New Roman" w:cs="Times New Roman"/>
+          <w:color w:val="000000"/>
+          <w:sz w:val="28"/>
+          <w:szCs w:val="28"/>
+        </w:rPr>
+        <w:t xml:space="preserve"> </w:t>
+      </w:r>
+      <w:r>
+        <w:rPr>
+          <w:rFonts w:ascii="Times New Roman" w:hAnsi="Times New Roman" w:cs="Times New Roman"/>
+          <w:color w:val="0000FF"/>
+          <w:sz w:val="28"/>
+          <w:szCs w:val="28"/>
+        </w:rPr>
+        <w:t>AT</w:t>
+      </w:r>
+      <w:r>
+        <w:rPr>
+          <w:rFonts w:ascii="Times New Roman" w:hAnsi="Times New Roman" w:cs="Times New Roman"/>
+          <w:color w:val="000000"/>
+          <w:sz w:val="28"/>
+          <w:szCs w:val="28"/>
+        </w:rPr>
+        <w:t xml:space="preserve"> [</w:t>
+      </w:r>
+      <w:r>
+        <w:rPr>
+          <w:rFonts w:ascii="Times New Roman" w:hAnsi="Times New Roman" w:cs="Times New Roman"/>
+          <w:sz w:val="28"/>
+          <w:szCs w:val="28"/>
+        </w:rPr>
+        <w:t>PROD_WMS_ORACLE</w:t>
+      </w:r>
+      <w:r>
+        <w:rPr>
+          <w:rFonts w:ascii="Times New Roman" w:hAnsi="Times New Roman" w:cs="Times New Roman"/>
+          <w:color w:val="000000"/>
+          <w:sz w:val="28"/>
+          <w:szCs w:val="28"/>
+        </w:rPr>
+        <w:t>]</w:t>
+      </w:r>
+    </w:p>
+    <w:p>
+      <w:pPr>
+        <w:autoSpaceDE w:val="0"/>
+        <w:autoSpaceDN w:val="0"/>
+        <w:adjustRightInd w:val="0"/>
+        <w:spacing w:after="0" w:line="240" w:lineRule="auto"/>
+        <w:rPr>
+          <w:rFonts w:ascii="Times New Roman" w:hAnsi="Times New Roman" w:cs="Times New Roman"/>
+          <w:sz w:val="28"/>
+          <w:szCs w:val="28"/>
+        </w:rPr>
+      </w:pPr>
+      <w:r>
+        <w:rPr>
+          <w:rFonts w:ascii="Times New Roman" w:hAnsi="Times New Roman" w:cs="Times New Roman"/>
+          <w:color w:val="0000FF"/>
+          <w:sz w:val="28"/>
+          <w:szCs w:val="28"/>
+        </w:rPr>
+        <w:t>SELECT</w:t>
+      </w:r>
+      <w:r>
+        <w:rPr>
+          <w:rFonts w:ascii="Times New Roman" w:hAnsi="Times New Roman" w:cs="Times New Roman"/>
+          <w:color w:val="000000"/>
+          <w:sz w:val="28"/>
+          <w:szCs w:val="28"/>
+        </w:rPr>
+        <w:t xml:space="preserve"> </w:t>
+      </w:r>
+      <w:r>
+        <w:rPr>
+          <w:rFonts w:ascii="Times New Roman" w:hAnsi="Times New Roman" w:cs="Times New Roman"/>
+          <w:color w:val="808080"/>
+          <w:sz w:val="28"/>
+          <w:szCs w:val="28"/>
+        </w:rPr>
+        <w:t>*</w:t>
+      </w:r>
+      <w:r>
+        <w:rPr>
+          <w:rFonts w:ascii="Times New Roman" w:hAnsi="Times New Roman" w:cs="Times New Roman"/>
+          <w:color w:val="000000"/>
+          <w:sz w:val="28"/>
+          <w:szCs w:val="28"/>
+        </w:rPr>
+        <w:t xml:space="preserve"> </w:t>
+      </w:r>
+      <w:r>
+        <w:rPr>
+          <w:rFonts w:ascii="Times New Roman" w:hAnsi="Times New Roman" w:cs="Times New Roman"/>
+          <w:color w:val="0000FF"/>
+          <w:sz w:val="28"/>
+          <w:szCs w:val="28"/>
         </w:rPr>
         <w:t>FROM</w:t>
       </w:r>
@@ -2134,46 +2725,152 @@
         <w:rPr>
           <w:rFonts w:ascii="Times New Roman" w:hAnsi="Times New Roman" w:cs="Times New Roman"/>
           <w:color w:val="000000"/>
-          <w:sz w:val="24"/>
-          <w:szCs w:val="24"/>
-        </w:rPr>
-        <w:t xml:space="preserve"> [WMS_ORACLE]</w:t>
+          <w:sz w:val="28"/>
+          <w:szCs w:val="28"/>
+        </w:rPr>
+        <w:t xml:space="preserve"> </w:t>
+      </w:r>
+      <w:r>
+        <w:rPr>
+          <w:rFonts w:ascii="Times New Roman" w:hAnsi="Times New Roman" w:cs="Times New Roman"/>
+          <w:color w:val="0000FF"/>
+          <w:sz w:val="28"/>
+          <w:szCs w:val="28"/>
+        </w:rPr>
+        <w:t>OPENQUERY</w:t>
       </w:r>
       <w:r>
         <w:rPr>
           <w:rFonts w:ascii="Times New Roman" w:hAnsi="Times New Roman" w:cs="Times New Roman"/>
           <w:color w:val="808080"/>
-          <w:sz w:val="24"/>
-          <w:szCs w:val="24"/>
-        </w:rPr>
-        <w:t>..</w:t>
-      </w:r>
-      <w:r>
-        <w:rPr>
-          <w:rFonts w:ascii="Times New Roman" w:hAnsi="Times New Roman" w:cs="Times New Roman"/>
-          <w:color w:val="000000"/>
-          <w:sz w:val="24"/>
-          <w:szCs w:val="24"/>
-        </w:rPr>
-        <w:t>[STK511TRN]</w:t>
+          <w:sz w:val="28"/>
+          <w:szCs w:val="28"/>
+        </w:rPr>
+        <w:t>(</w:t>
+      </w:r>
+      <w:r>
+        <w:rPr>
+          <w:rFonts w:ascii="Times New Roman" w:hAnsi="Times New Roman" w:cs="Times New Roman"/>
+          <w:color w:val="000000"/>
+          <w:sz w:val="28"/>
+          <w:szCs w:val="28"/>
+        </w:rPr>
+        <w:t>[</w:t>
+      </w:r>
+      <w:r>
+        <w:rPr>
+          <w:rFonts w:ascii="Times New Roman" w:hAnsi="Times New Roman" w:cs="Times New Roman"/>
+          <w:sz w:val="28"/>
+          <w:szCs w:val="28"/>
+        </w:rPr>
+        <w:t>PROD_WMS_ORACLE</w:t>
+      </w:r>
+      <w:r>
+        <w:rPr>
+          <w:rFonts w:ascii="Times New Roman" w:hAnsi="Times New Roman" w:cs="Times New Roman"/>
+          <w:color w:val="000000"/>
+          <w:sz w:val="28"/>
+          <w:szCs w:val="28"/>
+        </w:rPr>
+        <w:t>]</w:t>
       </w:r>
       <w:r>
         <w:rPr>
           <w:rFonts w:ascii="Times New Roman" w:hAnsi="Times New Roman" w:cs="Times New Roman"/>
           <w:color w:val="808080"/>
-          <w:sz w:val="24"/>
-          <w:szCs w:val="24"/>
-        </w:rPr>
-        <w:t>.</w:t>
-      </w:r>
-      <w:r>
-        <w:rPr>
-          <w:rFonts w:ascii="Times New Roman" w:hAnsi="Times New Roman" w:cs="Times New Roman"/>
-          <w:color w:val="000000"/>
-          <w:sz w:val="24"/>
-          <w:szCs w:val="24"/>
-        </w:rPr>
-        <w:t>[CR_TEMPQA]</w:t>
+          <w:sz w:val="28"/>
+          <w:szCs w:val="28"/>
+        </w:rPr>
+        <w:t>,</w:t>
+      </w:r>
+      <w:r>
+        <w:rPr>
+          <w:rFonts w:ascii="Times New Roman" w:hAnsi="Times New Roman" w:cs="Times New Roman"/>
+          <w:color w:val="000000"/>
+          <w:sz w:val="28"/>
+          <w:szCs w:val="28"/>
+        </w:rPr>
+        <w:t xml:space="preserve"> </w:t>
+      </w:r>
+      <w:r>
+        <w:rPr>
+          <w:rFonts w:ascii="Times New Roman" w:hAnsi="Times New Roman" w:cs="Times New Roman"/>
+          <w:color w:val="FF0000"/>
+          <w:sz w:val="28"/>
+          <w:szCs w:val="28"/>
+        </w:rPr>
+        <w:t xml:space="preserve">'SELECT * FROM </w:t>
+      </w:r>
+      <w:r>
+        <w:rPr>
+          <w:rFonts w:ascii="Times New Roman" w:hAnsi="Times New Roman" w:cs="Times New Roman"/>
+          <w:color w:val="FF0000"/>
+          <w:sz w:val="28"/>
+          <w:szCs w:val="28"/>
+        </w:rPr>
+        <w:t>STK511PROD</w:t>
+      </w:r>
+      <w:r>
+        <w:rPr>
+          <w:rFonts w:ascii="Times New Roman" w:hAnsi="Times New Roman" w:cs="Times New Roman"/>
+          <w:color w:val="FF0000"/>
+          <w:sz w:val="28"/>
+          <w:szCs w:val="28"/>
+        </w:rPr>
+        <w:t xml:space="preserve">.CR_TEMPQA WHERE LIVREA = </w:t>
+      </w:r>
+      <w:r>
+        <w:rPr>
+          <w:rFonts w:ascii="Times New Roman" w:hAnsi="Times New Roman" w:cs="Times New Roman"/>
+          <w:color w:val="000000"/>
+          <w:sz w:val="28"/>
+          <w:szCs w:val="28"/>
+        </w:rPr>
+        <w:t>609</w:t>
+      </w:r>
+      <w:r>
+        <w:rPr>
+          <w:rFonts w:ascii="Times New Roman" w:hAnsi="Times New Roman" w:cs="Times New Roman"/>
+          <w:color w:val="FF0000"/>
+          <w:sz w:val="28"/>
+          <w:szCs w:val="28"/>
+        </w:rPr>
+        <w:t xml:space="preserve"> AND TO_CHAR(DATCRE, ''YYYYMMDD'') = </w:t>
+      </w:r>
+      <w:r>
+        <w:rPr>
+          <w:rFonts w:ascii="Times New Roman" w:hAnsi="Times New Roman" w:cs="Times New Roman"/>
+          <w:color w:val="000000"/>
+          <w:sz w:val="28"/>
+          <w:szCs w:val="28"/>
+        </w:rPr>
+        <w:t xml:space="preserve">2021-09-22 </w:t>
+      </w:r>
+      <w:r>
+        <w:rPr>
+          <w:rFonts w:ascii="Times New Roman" w:hAnsi="Times New Roman" w:cs="Times New Roman"/>
+          <w:color w:val="FF0000"/>
+          <w:sz w:val="28"/>
+          <w:szCs w:val="28"/>
+        </w:rPr>
+        <w:t>AND (BLOCK IS NULL OR BLOCK &lt;&gt; 1) '</w:t>
+      </w:r>
+      <w:r>
+        <w:rPr>
+          <w:rFonts w:ascii="Times New Roman" w:hAnsi="Times New Roman" w:cs="Times New Roman"/>
+          <w:color w:val="808080"/>
+          <w:sz w:val="28"/>
+          <w:szCs w:val="28"/>
+        </w:rPr>
+        <w:t>)</w:t>
+      </w:r>
+      <w:r>
+        <w:rPr>
+          <w:rFonts w:ascii="Times New Roman" w:hAnsi="Times New Roman" w:cs="Times New Roman"/>
+          <w:sz w:val="28"/>
+          <w:szCs w:val="28"/>
+        </w:rPr>
+        <w:t xml:space="preserve"> </w:t>
       </w:r>
     </w:p>
     <w:p>
@@ -2182,17 +2879,6 @@
         <w:rPr>
           <w:rFonts w:ascii="Times New Roman" w:hAnsi="Times New Roman" w:cs="Times New Roman"/>
           <w:color w:val="000000"/>
-          <w:sz w:val="24"/>
-          <w:szCs w:val="24"/>
-        </w:rPr>
-      </w:pPr>
-    </w:p>
-    <w:p>
-      <w:pPr>
-        <w:jc w:val="both"/>
-        <w:rPr>
-          <w:rFonts w:ascii="Times New Roman" w:hAnsi="Times New Roman" w:cs="Times New Roman"/>
-          <w:color w:val="000000"/>
           <w:sz w:val="28"/>
           <w:szCs w:val="28"/>
         </w:rPr>
@@ -2214,27 +2900,653 @@
           <w:sz w:val="28"/>
           <w:szCs w:val="28"/>
         </w:rPr>
-        <w:t>де вказана дата 2021-09-22, код одержувача лоту  = 609</w:t>
-      </w:r>
-    </w:p>
-    <w:p>
-      <w:pPr>
-        <w:jc w:val="both"/>
-        <w:rPr>
-          <w:rFonts w:ascii="Times New Roman" w:hAnsi="Times New Roman" w:cs="Times New Roman"/>
-          <w:sz w:val="28"/>
-          <w:szCs w:val="28"/>
-          <w:lang w:val="en-US"/>
-        </w:rPr>
-      </w:pPr>
+        <w:t xml:space="preserve">де вказана дата 2021-09-22, код одержувача </w:t>
+      </w:r>
+      <w:proofErr w:type="gramStart"/>
+      <w:r>
+        <w:rPr>
+          <w:rFonts w:ascii="Times New Roman" w:hAnsi="Times New Roman" w:cs="Times New Roman"/>
+          <w:color w:val="000000"/>
+          <w:sz w:val="28"/>
+          <w:szCs w:val="28"/>
+        </w:rPr>
+        <w:t>лоту  =</w:t>
+      </w:r>
+      <w:proofErr w:type="gramEnd"/>
+      <w:r>
+        <w:rPr>
+          <w:rFonts w:ascii="Times New Roman" w:hAnsi="Times New Roman" w:cs="Times New Roman"/>
+          <w:color w:val="000000"/>
+          <w:sz w:val="28"/>
+          <w:szCs w:val="28"/>
+        </w:rPr>
+        <w:t xml:space="preserve"> 609</w:t>
+      </w:r>
+    </w:p>
+    <w:p>
+      <w:pPr>
+        <w:rPr>
+          <w:rFonts w:ascii="Times New Roman" w:hAnsi="Times New Roman" w:cs="Times New Roman"/>
+          <w:sz w:val="28"/>
+          <w:szCs w:val="28"/>
+        </w:rPr>
+      </w:pPr>
+      <w:r>
+        <w:rPr>
+          <w:rFonts w:ascii="Times New Roman" w:hAnsi="Times New Roman" w:cs="Times New Roman"/>
+          <w:sz w:val="28"/>
+          <w:szCs w:val="28"/>
+        </w:rPr>
+        <w:t>Приклад розблокування :</w:t>
+      </w:r>
+    </w:p>
+    <w:p>
+      <w:pPr>
+        <w:autoSpaceDE w:val="0"/>
+        <w:autoSpaceDN w:val="0"/>
+        <w:adjustRightInd w:val="0"/>
+        <w:spacing w:after="0" w:line="240" w:lineRule="auto"/>
+        <w:rPr>
+          <w:rFonts w:ascii="Times New Roman" w:hAnsi="Times New Roman" w:cs="Times New Roman"/>
+          <w:color w:val="000000"/>
+          <w:sz w:val="28"/>
+          <w:szCs w:val="28"/>
+        </w:rPr>
+      </w:pPr>
+      <w:r>
+        <w:rPr>
+          <w:rFonts w:ascii="Times New Roman" w:hAnsi="Times New Roman" w:cs="Times New Roman"/>
+          <w:color w:val="0000FF"/>
+          <w:sz w:val="28"/>
+          <w:szCs w:val="28"/>
+        </w:rPr>
+        <w:t xml:space="preserve">EXEC </w:t>
+      </w:r>
+      <w:r>
+        <w:rPr>
+          <w:rFonts w:ascii="Times New Roman" w:hAnsi="Times New Roman" w:cs="Times New Roman"/>
+          <w:color w:val="808080"/>
+          <w:sz w:val="28"/>
+          <w:szCs w:val="28"/>
+        </w:rPr>
+        <w:t>(</w:t>
+      </w:r>
+      <w:r>
+        <w:rPr>
+          <w:rFonts w:ascii="Times New Roman" w:hAnsi="Times New Roman" w:cs="Times New Roman"/>
+          <w:color w:val="FF0000"/>
+          <w:sz w:val="28"/>
+          <w:szCs w:val="28"/>
+        </w:rPr>
+        <w:t xml:space="preserve">' UPDATE STK511PROD.CR_TEMPQA SET BLOCK = </w:t>
+      </w:r>
+      <w:r>
+        <w:rPr>
+          <w:rFonts w:ascii="Times New Roman" w:hAnsi="Times New Roman" w:cs="Times New Roman"/>
+          <w:color w:val="FF0000"/>
+          <w:sz w:val="28"/>
+          <w:szCs w:val="28"/>
+          <w:lang w:val="en-US"/>
+        </w:rPr>
+        <w:t>NULL</w:t>
+      </w:r>
+      <w:r>
+        <w:rPr>
+          <w:rFonts w:ascii="Times New Roman" w:hAnsi="Times New Roman" w:cs="Times New Roman"/>
+          <w:color w:val="FF0000"/>
+          <w:sz w:val="28"/>
+          <w:szCs w:val="28"/>
+        </w:rPr>
+        <w:t xml:space="preserve"> WHERE LIVREA = </w:t>
+      </w:r>
+      <w:r>
+        <w:rPr>
+          <w:rFonts w:ascii="Times New Roman" w:hAnsi="Times New Roman" w:cs="Times New Roman"/>
+          <w:color w:val="000000"/>
+          <w:sz w:val="28"/>
+          <w:szCs w:val="28"/>
+        </w:rPr>
+        <w:t>609</w:t>
+      </w:r>
+      <w:r>
+        <w:rPr>
+          <w:rFonts w:ascii="Times New Roman" w:hAnsi="Times New Roman" w:cs="Times New Roman"/>
+          <w:color w:val="FF0000"/>
+          <w:sz w:val="28"/>
+          <w:szCs w:val="28"/>
+        </w:rPr>
+        <w:t xml:space="preserve"> AND TO_CHAR(DATCRE, ''YYYYMMDD'') = </w:t>
+      </w:r>
+      <w:r>
+        <w:rPr>
+          <w:rFonts w:ascii="Times New Roman" w:hAnsi="Times New Roman" w:cs="Times New Roman"/>
+          <w:color w:val="000000"/>
+          <w:sz w:val="28"/>
+          <w:szCs w:val="28"/>
+        </w:rPr>
+        <w:t xml:space="preserve">2021-09-22 </w:t>
+      </w:r>
+      <w:r>
+        <w:rPr>
+          <w:rFonts w:ascii="Times New Roman" w:hAnsi="Times New Roman" w:cs="Times New Roman"/>
+          <w:color w:val="FF0000"/>
+          <w:sz w:val="28"/>
+          <w:szCs w:val="28"/>
+        </w:rPr>
+        <w:t>AND(BLOCK IS NULL OR BLOCK &lt;&gt; 1)'</w:t>
+      </w:r>
+      <w:r>
+        <w:rPr>
+          <w:rFonts w:ascii="Times New Roman" w:hAnsi="Times New Roman" w:cs="Times New Roman"/>
+          <w:color w:val="808080"/>
+          <w:sz w:val="28"/>
+          <w:szCs w:val="28"/>
+        </w:rPr>
+        <w:t>)</w:t>
+      </w:r>
+      <w:r>
+        <w:rPr>
+          <w:rFonts w:ascii="Times New Roman" w:hAnsi="Times New Roman" w:cs="Times New Roman"/>
+          <w:color w:val="000000"/>
+          <w:sz w:val="28"/>
+          <w:szCs w:val="28"/>
+        </w:rPr>
+        <w:t xml:space="preserve"> </w:t>
+      </w:r>
+      <w:r>
+        <w:rPr>
+          <w:rFonts w:ascii="Times New Roman" w:hAnsi="Times New Roman" w:cs="Times New Roman"/>
+          <w:color w:val="0000FF"/>
+          <w:sz w:val="28"/>
+          <w:szCs w:val="28"/>
+        </w:rPr>
+        <w:t>AT</w:t>
+      </w:r>
+      <w:r>
+        <w:rPr>
+          <w:rFonts w:ascii="Times New Roman" w:hAnsi="Times New Roman" w:cs="Times New Roman"/>
+          <w:color w:val="000000"/>
+          <w:sz w:val="28"/>
+          <w:szCs w:val="28"/>
+        </w:rPr>
+        <w:t xml:space="preserve"> [</w:t>
+      </w:r>
+      <w:r>
+        <w:rPr>
+          <w:rFonts w:ascii="Times New Roman" w:hAnsi="Times New Roman" w:cs="Times New Roman"/>
+          <w:sz w:val="28"/>
+          <w:szCs w:val="28"/>
+        </w:rPr>
+        <w:t>PROD_WMS_ORACLE</w:t>
+      </w:r>
+      <w:r>
+        <w:rPr>
+          <w:rFonts w:ascii="Times New Roman" w:hAnsi="Times New Roman" w:cs="Times New Roman"/>
+          <w:color w:val="000000"/>
+          <w:sz w:val="28"/>
+          <w:szCs w:val="28"/>
+        </w:rPr>
+        <w:t>]</w:t>
+      </w:r>
+    </w:p>
+    <w:p>
+      <w:pPr>
+        <w:autoSpaceDE w:val="0"/>
+        <w:autoSpaceDN w:val="0"/>
+        <w:adjustRightInd w:val="0"/>
+        <w:spacing w:after="0" w:line="240" w:lineRule="auto"/>
+        <w:rPr>
+          <w:rFonts w:ascii="Times New Roman" w:hAnsi="Times New Roman" w:cs="Times New Roman"/>
+          <w:sz w:val="28"/>
+          <w:szCs w:val="28"/>
+        </w:rPr>
+      </w:pPr>
+      <w:r>
+        <w:rPr>
+          <w:rFonts w:ascii="Times New Roman" w:hAnsi="Times New Roman" w:cs="Times New Roman"/>
+          <w:color w:val="0000FF"/>
+          <w:sz w:val="28"/>
+          <w:szCs w:val="28"/>
+        </w:rPr>
+        <w:t>SELECT</w:t>
+      </w:r>
+      <w:r>
+        <w:rPr>
+          <w:rFonts w:ascii="Times New Roman" w:hAnsi="Times New Roman" w:cs="Times New Roman"/>
+          <w:color w:val="000000"/>
+          <w:sz w:val="28"/>
+          <w:szCs w:val="28"/>
+        </w:rPr>
+        <w:t xml:space="preserve"> </w:t>
+      </w:r>
+      <w:r>
+        <w:rPr>
+          <w:rFonts w:ascii="Times New Roman" w:hAnsi="Times New Roman" w:cs="Times New Roman"/>
+          <w:color w:val="808080"/>
+          <w:sz w:val="28"/>
+          <w:szCs w:val="28"/>
+        </w:rPr>
+        <w:t>*</w:t>
+      </w:r>
+      <w:r>
+        <w:rPr>
+          <w:rFonts w:ascii="Times New Roman" w:hAnsi="Times New Roman" w:cs="Times New Roman"/>
+          <w:color w:val="000000"/>
+          <w:sz w:val="28"/>
+          <w:szCs w:val="28"/>
+        </w:rPr>
+        <w:t xml:space="preserve"> </w:t>
+      </w:r>
+      <w:r>
+        <w:rPr>
+          <w:rFonts w:ascii="Times New Roman" w:hAnsi="Times New Roman" w:cs="Times New Roman"/>
+          <w:color w:val="0000FF"/>
+          <w:sz w:val="28"/>
+          <w:szCs w:val="28"/>
+        </w:rPr>
+        <w:t>FROM</w:t>
+      </w:r>
+      <w:r>
+        <w:rPr>
+          <w:rFonts w:ascii="Times New Roman" w:hAnsi="Times New Roman" w:cs="Times New Roman"/>
+          <w:color w:val="000000"/>
+          <w:sz w:val="28"/>
+          <w:szCs w:val="28"/>
+        </w:rPr>
+        <w:t xml:space="preserve"> </w:t>
+      </w:r>
+      <w:r>
+        <w:rPr>
+          <w:rFonts w:ascii="Times New Roman" w:hAnsi="Times New Roman" w:cs="Times New Roman"/>
+          <w:color w:val="0000FF"/>
+          <w:sz w:val="28"/>
+          <w:szCs w:val="28"/>
+        </w:rPr>
+        <w:t>OPENQUERY</w:t>
+      </w:r>
+      <w:r>
+        <w:rPr>
+          <w:rFonts w:ascii="Times New Roman" w:hAnsi="Times New Roman" w:cs="Times New Roman"/>
+          <w:color w:val="808080"/>
+          <w:sz w:val="28"/>
+          <w:szCs w:val="28"/>
+        </w:rPr>
+        <w:t>(</w:t>
+      </w:r>
+      <w:r>
+        <w:rPr>
+          <w:rFonts w:ascii="Times New Roman" w:hAnsi="Times New Roman" w:cs="Times New Roman"/>
+          <w:color w:val="000000"/>
+          <w:sz w:val="28"/>
+          <w:szCs w:val="28"/>
+        </w:rPr>
+        <w:t>[</w:t>
+      </w:r>
+      <w:r>
+        <w:rPr>
+          <w:rFonts w:ascii="Times New Roman" w:hAnsi="Times New Roman" w:cs="Times New Roman"/>
+          <w:sz w:val="28"/>
+          <w:szCs w:val="28"/>
+        </w:rPr>
+        <w:t>PROD_WMS_ORACLE</w:t>
+      </w:r>
+      <w:r>
+        <w:rPr>
+          <w:rFonts w:ascii="Times New Roman" w:hAnsi="Times New Roman" w:cs="Times New Roman"/>
+          <w:color w:val="000000"/>
+          <w:sz w:val="28"/>
+          <w:szCs w:val="28"/>
+        </w:rPr>
+        <w:t>]</w:t>
+      </w:r>
+      <w:r>
+        <w:rPr>
+          <w:rFonts w:ascii="Times New Roman" w:hAnsi="Times New Roman" w:cs="Times New Roman"/>
+          <w:color w:val="808080"/>
+          <w:sz w:val="28"/>
+          <w:szCs w:val="28"/>
+        </w:rPr>
+        <w:t>,</w:t>
+      </w:r>
+      <w:r>
+        <w:rPr>
+          <w:rFonts w:ascii="Times New Roman" w:hAnsi="Times New Roman" w:cs="Times New Roman"/>
+          <w:color w:val="000000"/>
+          <w:sz w:val="28"/>
+          <w:szCs w:val="28"/>
+        </w:rPr>
+        <w:t xml:space="preserve"> </w:t>
+      </w:r>
+      <w:r>
+        <w:rPr>
+          <w:rFonts w:ascii="Times New Roman" w:hAnsi="Times New Roman" w:cs="Times New Roman"/>
+          <w:color w:val="FF0000"/>
+          <w:sz w:val="28"/>
+          <w:szCs w:val="28"/>
+        </w:rPr>
+        <w:t xml:space="preserve">'SELECT * FROM </w:t>
+      </w:r>
+      <w:r>
+        <w:rPr>
+          <w:rFonts w:ascii="Times New Roman" w:hAnsi="Times New Roman" w:cs="Times New Roman"/>
+          <w:color w:val="FF0000"/>
+          <w:sz w:val="28"/>
+          <w:szCs w:val="28"/>
+        </w:rPr>
+        <w:t>STK511PROD</w:t>
+      </w:r>
+      <w:r>
+        <w:rPr>
+          <w:rFonts w:ascii="Times New Roman" w:hAnsi="Times New Roman" w:cs="Times New Roman"/>
+          <w:color w:val="FF0000"/>
+          <w:sz w:val="28"/>
+          <w:szCs w:val="28"/>
+        </w:rPr>
+        <w:t xml:space="preserve">.CR_TEMPQA WHERE LIVREA = </w:t>
+      </w:r>
+      <w:r>
+        <w:rPr>
+          <w:rFonts w:ascii="Times New Roman" w:hAnsi="Times New Roman" w:cs="Times New Roman"/>
+          <w:color w:val="000000"/>
+          <w:sz w:val="28"/>
+          <w:szCs w:val="28"/>
+        </w:rPr>
+        <w:t>609</w:t>
+      </w:r>
+      <w:r>
+        <w:rPr>
+          <w:rFonts w:ascii="Times New Roman" w:hAnsi="Times New Roman" w:cs="Times New Roman"/>
+          <w:color w:val="FF0000"/>
+          <w:sz w:val="28"/>
+          <w:szCs w:val="28"/>
+        </w:rPr>
+        <w:t xml:space="preserve"> AND TO_CHAR(DATCRE, ''YYYYMMDD'') = </w:t>
+      </w:r>
+      <w:r>
+        <w:rPr>
+          <w:rFonts w:ascii="Times New Roman" w:hAnsi="Times New Roman" w:cs="Times New Roman"/>
+          <w:color w:val="000000"/>
+          <w:sz w:val="28"/>
+          <w:szCs w:val="28"/>
+        </w:rPr>
+        <w:t xml:space="preserve">2021-09-22 </w:t>
+      </w:r>
+      <w:r>
+        <w:rPr>
+          <w:rFonts w:ascii="Times New Roman" w:hAnsi="Times New Roman" w:cs="Times New Roman"/>
+          <w:color w:val="FF0000"/>
+          <w:sz w:val="28"/>
+          <w:szCs w:val="28"/>
+        </w:rPr>
+        <w:t>AND (BLOCK IS NULL OR BLOCK &lt;&gt; 1) '</w:t>
+      </w:r>
+      <w:r>
+        <w:rPr>
+          <w:rFonts w:ascii="Times New Roman" w:hAnsi="Times New Roman" w:cs="Times New Roman"/>
+          <w:color w:val="808080"/>
+          <w:sz w:val="28"/>
+          <w:szCs w:val="28"/>
+        </w:rPr>
+        <w:t>)</w:t>
+      </w:r>
+      <w:r>
+        <w:rPr>
+          <w:rFonts w:ascii="Times New Roman" w:hAnsi="Times New Roman" w:cs="Times New Roman"/>
+          <w:sz w:val="28"/>
+          <w:szCs w:val="28"/>
+        </w:rPr>
+        <w:t xml:space="preserve"> </w:t>
+      </w:r>
+    </w:p>
+    <w:p>
+      <w:pPr>
+        <w:rPr>
+          <w:rFonts w:ascii="Times New Roman" w:hAnsi="Times New Roman" w:cs="Times New Roman"/>
+          <w:color w:val="000000"/>
+          <w:sz w:val="28"/>
+          <w:szCs w:val="28"/>
+        </w:rPr>
+      </w:pPr>
+      <w:r>
+        <w:rPr>
+          <w:rFonts w:ascii="Times New Roman" w:hAnsi="Times New Roman" w:cs="Times New Roman"/>
+          <w:color w:val="000000"/>
+          <w:sz w:val="28"/>
+          <w:szCs w:val="28"/>
+          <w:lang w:val="ru-RU"/>
+        </w:rPr>
+        <w:t xml:space="preserve">, </w:t>
+      </w:r>
+      <w:r>
+        <w:rPr>
+          <w:rFonts w:ascii="Times New Roman" w:hAnsi="Times New Roman" w:cs="Times New Roman"/>
+          <w:color w:val="000000"/>
+          <w:sz w:val="28"/>
+          <w:szCs w:val="28"/>
+        </w:rPr>
+        <w:t xml:space="preserve">де вказана дата 2021-09-22, код одержувача </w:t>
+      </w:r>
+      <w:proofErr w:type="gramStart"/>
+      <w:r>
+        <w:rPr>
+          <w:rFonts w:ascii="Times New Roman" w:hAnsi="Times New Roman" w:cs="Times New Roman"/>
+          <w:color w:val="000000"/>
+          <w:sz w:val="28"/>
+          <w:szCs w:val="28"/>
+        </w:rPr>
+        <w:t>лоту  =</w:t>
+      </w:r>
+      <w:proofErr w:type="gramEnd"/>
+      <w:r>
+        <w:rPr>
+          <w:rFonts w:ascii="Times New Roman" w:hAnsi="Times New Roman" w:cs="Times New Roman"/>
+          <w:color w:val="000000"/>
+          <w:sz w:val="28"/>
+          <w:szCs w:val="28"/>
+        </w:rPr>
+        <w:t xml:space="preserve"> 609</w:t>
+      </w:r>
+    </w:p>
+    <w:p>
+      <w:pPr>
+        <w:rPr>
+          <w:rFonts w:ascii="Times New Roman" w:hAnsi="Times New Roman" w:cs="Times New Roman"/>
+          <w:color w:val="000000"/>
+          <w:sz w:val="28"/>
+          <w:szCs w:val="28"/>
+        </w:rPr>
+      </w:pPr>
+    </w:p>
+    <w:p>
+      <w:pPr>
+        <w:jc w:val="center"/>
+        <w:rPr>
+          <w:rFonts w:ascii="Times New Roman" w:hAnsi="Times New Roman" w:cs="Times New Roman"/>
+          <w:color w:val="000000"/>
+          <w:sz w:val="32"/>
+          <w:szCs w:val="32"/>
+        </w:rPr>
+      </w:pPr>
+      <w:r>
+        <w:rPr>
+          <w:rFonts w:ascii="Times New Roman" w:hAnsi="Times New Roman" w:cs="Times New Roman"/>
+          <w:color w:val="000000"/>
+          <w:sz w:val="32"/>
+          <w:szCs w:val="32"/>
+        </w:rPr>
+        <w:t>Значення статусів помилок</w:t>
+      </w:r>
+    </w:p>
+    <w:p>
+      <w:pPr>
+        <w:jc w:val="center"/>
+        <w:rPr>
+          <w:rFonts w:ascii="Times New Roman" w:hAnsi="Times New Roman" w:cs="Times New Roman"/>
+          <w:color w:val="000000"/>
+          <w:sz w:val="32"/>
+          <w:szCs w:val="32"/>
+        </w:rPr>
+      </w:pPr>
+    </w:p>
+    <w:p>
+      <w:pPr>
+        <w:rPr>
+          <w:rFonts w:ascii="Times New Roman" w:hAnsi="Times New Roman" w:cs="Times New Roman"/>
+          <w:sz w:val="28"/>
+          <w:szCs w:val="28"/>
+        </w:rPr>
+      </w:pPr>
+      <w:r>
+        <w:rPr>
+          <w:rFonts w:ascii="Times New Roman" w:hAnsi="Times New Roman" w:cs="Times New Roman"/>
+          <w:sz w:val="28"/>
+          <w:szCs w:val="28"/>
+          <w:lang w:val="en-US"/>
+        </w:rPr>
+        <w:t>Status</w:t>
+      </w:r>
+      <w:r>
+        <w:rPr>
+          <w:rFonts w:ascii="Times New Roman" w:hAnsi="Times New Roman" w:cs="Times New Roman"/>
+          <w:sz w:val="28"/>
+          <w:szCs w:val="28"/>
+        </w:rPr>
+        <w:t xml:space="preserve"> </w:t>
+      </w:r>
+      <w:proofErr w:type="gramStart"/>
+      <w:r>
+        <w:rPr>
+          <w:rFonts w:ascii="Times New Roman" w:hAnsi="Times New Roman" w:cs="Times New Roman"/>
+          <w:sz w:val="28"/>
+          <w:szCs w:val="28"/>
+        </w:rPr>
+        <w:t>1</w:t>
+      </w:r>
+      <w:r>
+        <w:rPr>
+          <w:rFonts w:ascii="Times New Roman" w:hAnsi="Times New Roman" w:cs="Times New Roman"/>
+          <w:sz w:val="28"/>
+          <w:szCs w:val="28"/>
+        </w:rPr>
+        <w:t xml:space="preserve"> </w:t>
+      </w:r>
+      <w:r>
+        <w:rPr>
+          <w:rFonts w:ascii="Times New Roman" w:hAnsi="Times New Roman" w:cs="Times New Roman"/>
+          <w:sz w:val="28"/>
+          <w:szCs w:val="28"/>
+        </w:rPr>
+        <w:t>:</w:t>
+      </w:r>
+      <w:proofErr w:type="gramEnd"/>
+      <w:r>
+        <w:rPr>
+          <w:rFonts w:ascii="Times New Roman" w:hAnsi="Times New Roman" w:cs="Times New Roman"/>
+          <w:sz w:val="28"/>
+          <w:szCs w:val="28"/>
+        </w:rPr>
+        <w:t xml:space="preserve"> </w:t>
+      </w:r>
+      <w:r>
+        <w:rPr>
+          <w:rFonts w:ascii="Times New Roman" w:hAnsi="Times New Roman" w:cs="Times New Roman"/>
+          <w:sz w:val="28"/>
+          <w:szCs w:val="28"/>
+        </w:rPr>
+        <w:t xml:space="preserve">помилка на </w:t>
+      </w:r>
+      <w:r>
+        <w:rPr>
+          <w:rFonts w:ascii="Times New Roman" w:hAnsi="Times New Roman" w:cs="Times New Roman"/>
+          <w:sz w:val="28"/>
+          <w:szCs w:val="28"/>
+        </w:rPr>
+        <w:t>воду даних користувачем</w:t>
+      </w:r>
+      <w:r>
+        <w:rPr>
+          <w:rFonts w:ascii="Times New Roman" w:hAnsi="Times New Roman" w:cs="Times New Roman"/>
+          <w:sz w:val="28"/>
+          <w:szCs w:val="28"/>
+          <w:lang w:val="ru-RU"/>
+        </w:rPr>
+        <w:t>;</w:t>
+      </w:r>
+    </w:p>
+    <w:p>
+      <w:pPr>
+        <w:rPr>
+          <w:rFonts w:ascii="Times New Roman" w:hAnsi="Times New Roman" w:cs="Times New Roman"/>
+          <w:sz w:val="28"/>
+          <w:szCs w:val="28"/>
+        </w:rPr>
+      </w:pPr>
+      <w:r>
+        <w:rPr>
+          <w:rFonts w:ascii="Times New Roman" w:hAnsi="Times New Roman" w:cs="Times New Roman"/>
+          <w:sz w:val="28"/>
+          <w:szCs w:val="28"/>
+          <w:lang w:val="en-US"/>
+        </w:rPr>
+        <w:t>Status</w:t>
+      </w:r>
+      <w:r>
+        <w:rPr>
+          <w:rFonts w:ascii="Times New Roman" w:hAnsi="Times New Roman" w:cs="Times New Roman"/>
+          <w:sz w:val="28"/>
+          <w:szCs w:val="28"/>
+        </w:rPr>
+        <w:t xml:space="preserve"> </w:t>
+      </w:r>
+      <w:r>
+        <w:rPr>
+          <w:rFonts w:ascii="Times New Roman" w:hAnsi="Times New Roman" w:cs="Times New Roman"/>
+          <w:sz w:val="28"/>
+          <w:szCs w:val="28"/>
+        </w:rPr>
+        <w:t>2</w:t>
+      </w:r>
+      <w:r>
+        <w:rPr>
+          <w:rFonts w:ascii="Times New Roman" w:hAnsi="Times New Roman" w:cs="Times New Roman"/>
+          <w:sz w:val="28"/>
+          <w:szCs w:val="28"/>
+        </w:rPr>
+        <w:t xml:space="preserve"> </w:t>
+      </w:r>
+      <w:r>
+        <w:rPr>
+          <w:rFonts w:ascii="Times New Roman" w:hAnsi="Times New Roman" w:cs="Times New Roman"/>
+          <w:sz w:val="28"/>
+          <w:szCs w:val="28"/>
+        </w:rPr>
+        <w:softHyphen/>
+      </w:r>
+      <w:r>
+        <w:rPr>
+          <w:rFonts w:ascii="Times New Roman" w:hAnsi="Times New Roman" w:cs="Times New Roman"/>
+          <w:sz w:val="28"/>
+          <w:szCs w:val="28"/>
+        </w:rPr>
+        <w:t>:</w:t>
+      </w:r>
+      <w:r>
+        <w:rPr>
+          <w:rFonts w:ascii="Times New Roman" w:hAnsi="Times New Roman" w:cs="Times New Roman"/>
+          <w:sz w:val="28"/>
+          <w:szCs w:val="28"/>
+        </w:rPr>
+        <w:t xml:space="preserve"> помилка на рівні бази </w:t>
+      </w:r>
       <w:proofErr w:type="spellStart"/>
       <w:r>
         <w:rPr>
           <w:rFonts w:ascii="Times New Roman" w:hAnsi="Times New Roman" w:cs="Times New Roman"/>
           <w:sz w:val="28"/>
           <w:szCs w:val="28"/>
-        </w:rPr>
-        <w:t>update</w:t>
+          <w:lang w:val="en-US"/>
+        </w:rPr>
+        <w:t>AvroraWMS</w:t>
       </w:r>
       <w:proofErr w:type="spellEnd"/>
       <w:r>
@@ -2243,125 +3555,111 @@
           <w:sz w:val="28"/>
           <w:szCs w:val="28"/>
         </w:rPr>
-        <w:t xml:space="preserve"> [WMS_ORACLE]..[STK511TRN].[CR_TEMPQA] </w:t>
-      </w:r>
-      <w:proofErr w:type="spellStart"/>
-      <w:r>
-        <w:rPr>
-          <w:rFonts w:ascii="Times New Roman" w:hAnsi="Times New Roman" w:cs="Times New Roman"/>
-          <w:sz w:val="28"/>
-          <w:szCs w:val="28"/>
-        </w:rPr>
-        <w:t>set</w:t>
-      </w:r>
-      <w:proofErr w:type="spellEnd"/>
-      <w:r>
-        <w:rPr>
-          <w:rFonts w:ascii="Times New Roman" w:hAnsi="Times New Roman" w:cs="Times New Roman"/>
-          <w:sz w:val="28"/>
-          <w:szCs w:val="28"/>
-        </w:rPr>
-        <w:t xml:space="preserve"> BLOCK = '1' </w:t>
-      </w:r>
-      <w:proofErr w:type="spellStart"/>
-      <w:r>
-        <w:rPr>
-          <w:rFonts w:ascii="Times New Roman" w:hAnsi="Times New Roman" w:cs="Times New Roman"/>
-          <w:sz w:val="28"/>
-          <w:szCs w:val="28"/>
-        </w:rPr>
-        <w:t>Where</w:t>
-      </w:r>
-      <w:proofErr w:type="spellEnd"/>
-      <w:r>
-        <w:rPr>
-          <w:rFonts w:ascii="Times New Roman" w:hAnsi="Times New Roman" w:cs="Times New Roman"/>
-          <w:sz w:val="28"/>
-          <w:szCs w:val="28"/>
-        </w:rPr>
-        <w:t xml:space="preserve"> (CAST(DATCRE AS </w:t>
-      </w:r>
-      <w:proofErr w:type="spellStart"/>
-      <w:r>
-        <w:rPr>
-          <w:rFonts w:ascii="Times New Roman" w:hAnsi="Times New Roman" w:cs="Times New Roman"/>
-          <w:sz w:val="28"/>
-          <w:szCs w:val="28"/>
-        </w:rPr>
-        <w:t>date</w:t>
-      </w:r>
-      <w:proofErr w:type="spellEnd"/>
-      <w:r>
-        <w:rPr>
-          <w:rFonts w:ascii="Times New Roman" w:hAnsi="Times New Roman" w:cs="Times New Roman"/>
-          <w:sz w:val="28"/>
-          <w:szCs w:val="28"/>
-        </w:rPr>
-        <w:t>) = '2021-</w:t>
-      </w:r>
-      <w:r>
-        <w:rPr>
-          <w:rFonts w:ascii="Times New Roman" w:hAnsi="Times New Roman" w:cs="Times New Roman"/>
-          <w:sz w:val="28"/>
-          <w:szCs w:val="28"/>
-          <w:lang w:val="en-US"/>
-        </w:rPr>
-        <w:t>09</w:t>
-      </w:r>
-      <w:r>
-        <w:rPr>
-          <w:rFonts w:ascii="Times New Roman" w:hAnsi="Times New Roman" w:cs="Times New Roman"/>
-          <w:sz w:val="28"/>
-          <w:szCs w:val="28"/>
-        </w:rPr>
-        <w:t>-2</w:t>
-      </w:r>
-      <w:r>
-        <w:rPr>
-          <w:rFonts w:ascii="Times New Roman" w:hAnsi="Times New Roman" w:cs="Times New Roman"/>
-          <w:sz w:val="28"/>
-          <w:szCs w:val="28"/>
-          <w:lang w:val="ru-RU"/>
-        </w:rPr>
-        <w:t>2</w:t>
-      </w:r>
-      <w:r>
-        <w:rPr>
-          <w:rFonts w:ascii="Times New Roman" w:hAnsi="Times New Roman" w:cs="Times New Roman"/>
-          <w:sz w:val="28"/>
-          <w:szCs w:val="28"/>
-        </w:rPr>
-        <w:t xml:space="preserve">') AND </w:t>
-      </w:r>
-      <w:proofErr w:type="spellStart"/>
-      <w:r>
-        <w:rPr>
-          <w:rFonts w:ascii="Times New Roman" w:hAnsi="Times New Roman" w:cs="Times New Roman"/>
-          <w:sz w:val="28"/>
-          <w:szCs w:val="28"/>
-        </w:rPr>
-        <w:t>Livrea</w:t>
-      </w:r>
-      <w:proofErr w:type="spellEnd"/>
-      <w:r>
-        <w:rPr>
-          <w:rFonts w:ascii="Times New Roman" w:hAnsi="Times New Roman" w:cs="Times New Roman"/>
-          <w:sz w:val="28"/>
-          <w:szCs w:val="28"/>
-        </w:rPr>
-        <w:t xml:space="preserve"> = </w:t>
-      </w:r>
-      <w:r>
-        <w:rPr>
-          <w:rFonts w:ascii="Times New Roman" w:hAnsi="Times New Roman" w:cs="Times New Roman"/>
-          <w:sz w:val="28"/>
-          <w:szCs w:val="28"/>
-          <w:lang w:val="en-US"/>
-        </w:rPr>
-        <w:t>609</w:t>
-      </w:r>
-      <w:bookmarkStart w:id="0" w:name="_GoBack"/>
-      <w:bookmarkEnd w:id="0"/>
+        <w:t>;</w:t>
+      </w:r>
+    </w:p>
+    <w:p>
+      <w:pPr>
+        <w:rPr>
+          <w:rFonts w:ascii="Times New Roman" w:hAnsi="Times New Roman" w:cs="Times New Roman"/>
+          <w:sz w:val="28"/>
+          <w:szCs w:val="28"/>
+        </w:rPr>
+      </w:pPr>
+      <w:r>
+        <w:rPr>
+          <w:rFonts w:ascii="Times New Roman" w:hAnsi="Times New Roman" w:cs="Times New Roman"/>
+          <w:sz w:val="28"/>
+          <w:szCs w:val="28"/>
+          <w:lang w:val="en-US"/>
+        </w:rPr>
+        <w:t>Status</w:t>
+      </w:r>
+      <w:r>
+        <w:rPr>
+          <w:rFonts w:ascii="Times New Roman" w:hAnsi="Times New Roman" w:cs="Times New Roman"/>
+          <w:sz w:val="28"/>
+          <w:szCs w:val="28"/>
+        </w:rPr>
+        <w:t xml:space="preserve"> </w:t>
+      </w:r>
+      <w:proofErr w:type="gramStart"/>
+      <w:r>
+        <w:rPr>
+          <w:rFonts w:ascii="Times New Roman" w:hAnsi="Times New Roman" w:cs="Times New Roman"/>
+          <w:sz w:val="28"/>
+          <w:szCs w:val="28"/>
+        </w:rPr>
+        <w:t>3</w:t>
+      </w:r>
+      <w:r>
+        <w:rPr>
+          <w:rFonts w:ascii="Times New Roman" w:hAnsi="Times New Roman" w:cs="Times New Roman"/>
+          <w:sz w:val="28"/>
+          <w:szCs w:val="28"/>
+        </w:rPr>
+        <w:t xml:space="preserve"> </w:t>
+      </w:r>
+      <w:r>
+        <w:rPr>
+          <w:rFonts w:ascii="Times New Roman" w:hAnsi="Times New Roman" w:cs="Times New Roman"/>
+          <w:sz w:val="28"/>
+          <w:szCs w:val="28"/>
+        </w:rPr>
+        <w:t>:</w:t>
+      </w:r>
+      <w:proofErr w:type="gramEnd"/>
+      <w:r>
+        <w:rPr>
+          <w:rFonts w:ascii="Times New Roman" w:hAnsi="Times New Roman" w:cs="Times New Roman"/>
+          <w:sz w:val="28"/>
+          <w:szCs w:val="28"/>
+        </w:rPr>
+        <w:t xml:space="preserve"> </w:t>
+      </w:r>
+      <w:r>
+        <w:rPr>
+          <w:rFonts w:ascii="Times New Roman" w:hAnsi="Times New Roman" w:cs="Times New Roman"/>
+          <w:sz w:val="28"/>
+          <w:szCs w:val="28"/>
+        </w:rPr>
+        <w:t xml:space="preserve">помилка на рівні бази </w:t>
+      </w:r>
+      <w:r>
+        <w:rPr>
+          <w:rFonts w:ascii="Times New Roman" w:hAnsi="Times New Roman" w:cs="Times New Roman"/>
+          <w:sz w:val="28"/>
+          <w:szCs w:val="28"/>
+          <w:lang w:val="en-US"/>
+        </w:rPr>
+        <w:t>Oracle</w:t>
+      </w:r>
+      <w:r>
+        <w:rPr>
+          <w:rFonts w:ascii="Times New Roman" w:hAnsi="Times New Roman" w:cs="Times New Roman"/>
+          <w:sz w:val="28"/>
+          <w:szCs w:val="28"/>
+        </w:rPr>
+        <w:t>;</w:t>
+      </w:r>
+    </w:p>
+    <w:p>
+      <w:pPr>
+        <w:rPr>
+          <w:rFonts w:ascii="Times New Roman" w:hAnsi="Times New Roman" w:cs="Times New Roman"/>
+          <w:sz w:val="28"/>
+          <w:szCs w:val="28"/>
+        </w:rPr>
+      </w:pPr>
+    </w:p>
+    <w:p>
+      <w:pPr>
+        <w:rPr>
+          <w:rFonts w:ascii="Times New Roman" w:hAnsi="Times New Roman" w:cs="Times New Roman"/>
+          <w:sz w:val="28"/>
+          <w:szCs w:val="28"/>
+        </w:rPr>
+      </w:pPr>
     </w:p>
     <w:sectPr>
       <w:pgSz w:w="11906" w:h="16838"/>
@@ -2374,7 +3672,7 @@
 </file>
 
 <file path=word/numbering.xml><?xml version="1.0" encoding="utf-8"?>
-<w:numbering xmlns:wpc="http://schemas.microsoft.com/office/word/2010/wordprocessingCanvas" xmlns:cx="http://schemas.microsoft.com/office/drawing/2014/chartex" xmlns:cx1="http://schemas.microsoft.com/office/drawing/2015/9/8/chartex" xmlns:cx2="http://schemas.microsoft.com/office/drawing/2015/10/21/chartex" xmlns:cx3="http://schemas.microsoft.com/office/drawing/2016/5/9/chartex" xmlns:cx4="http://schemas.microsoft.com/office/drawing/2016/5/10/chartex" xmlns:cx5="http://schemas.microsoft.com/office/drawing/2016/5/11/chartex" xmlns:cx6="http://schemas.microsoft.com/office/drawing/2016/5/12/chartex" xmlns:cx7="http://schemas.microsoft.com/office/drawing/2016/5/13/chartex" xmlns:cx8="http://schemas.microsoft.com/office/drawing/2016/5/14/chartex" xmlns:mc="http://schemas.openxmlformats.org/markup-compatibility/2006" xmlns:aink="http://schemas.microsoft.com/office/drawing/2016/ink" xmlns:am3d="http://schemas.microsoft.com/office/drawing/2017/model3d" xmlns:o="urn:schemas-microsoft-com:office:office" xmlns:r="http://schemas.openxmlformats.org/officeDocument/2006/relationships" xmlns:m="http://schemas.openxmlformats.org/officeDocument/2006/math" xmlns:v="urn:schemas-microsoft-com:vml" xmlns:wp14="http://schemas.microsoft.com/office/word/2010/wordprocessingDrawing" xmlns:wp="http://schemas.openxmlformats.org/drawingml/2006/wordprocessingDrawing" xmlns:w10="urn:schemas-microsoft-com:office:word" xmlns:w="http://schemas.openxmlformats.org/wordprocessingml/2006/main" xmlns:w14="http://schemas.microsoft.com/office/word/2010/wordml" xmlns:w15="http://schemas.microsoft.com/office/word/2012/wordml" xmlns:w16cex="http://schemas.microsoft.com/office/word/2018/wordml/cex" xmlns:w16cid="http://schemas.microsoft.com/office/word/2016/wordml/cid" xmlns:w16="http://schemas.microsoft.com/office/word/2018/wordml" xmlns:w16se="http://schemas.microsoft.com/office/word/2015/wordml/symex" xmlns:wpg="http://schemas.microsoft.com/office/word/2010/wordprocessingGroup" xmlns:wpi="http://schemas.microsoft.com/office/word/2010/wordprocessingInk" xmlns:wne="http://schemas.microsoft.com/office/word/2006/wordml" xmlns:wps="http://schemas.microsoft.com/office/word/2010/wordprocessingShape" mc:Ignorable="w14 w15 w16se w16cid w16 w16cex wp14">
+<w:numbering xmlns:wpc="http://schemas.microsoft.com/office/word/2010/wordprocessingCanvas" xmlns:cx="http://schemas.microsoft.com/office/drawing/2014/chartex" xmlns:cx1="http://schemas.microsoft.com/office/drawing/2015/9/8/chartex" xmlns:cx2="http://schemas.microsoft.com/office/drawing/2015/10/21/chartex" xmlns:cx3="http://schemas.microsoft.com/office/drawing/2016/5/9/chartex" xmlns:cx4="http://schemas.microsoft.com/office/drawing/2016/5/10/chartex" xmlns:cx5="http://schemas.microsoft.com/office/drawing/2016/5/11/chartex" xmlns:cx6="http://schemas.microsoft.com/office/drawing/2016/5/12/chartex" xmlns:cx7="http://schemas.microsoft.com/office/drawing/2016/5/13/chartex" xmlns:cx8="http://schemas.microsoft.com/office/drawing/2016/5/14/chartex" xmlns:mc="http://schemas.openxmlformats.org/markup-compatibility/2006" xmlns:aink="http://schemas.microsoft.com/office/drawing/2016/ink" xmlns:am3d="http://schemas.microsoft.com/office/drawing/2017/model3d" xmlns:o="urn:schemas-microsoft-com:office:office" xmlns:oel="http://schemas.microsoft.com/office/2019/extlst" xmlns:r="http://schemas.openxmlformats.org/officeDocument/2006/relationships" xmlns:m="http://schemas.openxmlformats.org/officeDocument/2006/math" xmlns:v="urn:schemas-microsoft-com:vml" xmlns:wp14="http://schemas.microsoft.com/office/word/2010/wordprocessingDrawing" xmlns:wp="http://schemas.openxmlformats.org/drawingml/2006/wordprocessingDrawing" xmlns:w10="urn:schemas-microsoft-com:office:word" xmlns:w="http://schemas.openxmlformats.org/wordprocessingml/2006/main" xmlns:w14="http://schemas.microsoft.com/office/word/2010/wordml" xmlns:w15="http://schemas.microsoft.com/office/word/2012/wordml" xmlns:w16cex="http://schemas.microsoft.com/office/word/2018/wordml/cex" xmlns:w16cid="http://schemas.microsoft.com/office/word/2016/wordml/cid" xmlns:w16="http://schemas.microsoft.com/office/word/2018/wordml" xmlns:w16sdtdh="http://schemas.microsoft.com/office/word/2020/wordml/sdtdatahash" xmlns:w16se="http://schemas.microsoft.com/office/word/2015/wordml/symex" xmlns:wpg="http://schemas.microsoft.com/office/word/2010/wordprocessingGroup" xmlns:wpi="http://schemas.microsoft.com/office/word/2010/wordprocessingInk" xmlns:wne="http://schemas.microsoft.com/office/word/2006/wordml" xmlns:wps="http://schemas.microsoft.com/office/word/2010/wordprocessingShape" mc:Ignorable="w14 w15 w16se w16cid w16 w16cex w16sdtdh wp14">
   <w:abstractNum w:abstractNumId="0" w15:restartNumberingAfterBreak="0">
     <w:nsid w:val="68FD1275"/>
     <w:multiLevelType w:val="hybridMultilevel"/>
@@ -2487,14 +3785,14 @@
       </w:rPr>
     </w:lvl>
   </w:abstractNum>
-  <w:num w:numId="1">
+  <w:num w:numId="1" w16cid:durableId="1449229641">
     <w:abstractNumId w:val="0"/>
   </w:num>
 </w:numbering>
 </file>
 
 <file path=word/styles.xml><?xml version="1.0" encoding="utf-8"?>
-<w:styles xmlns:mc="http://schemas.openxmlformats.org/markup-compatibility/2006" xmlns:r="http://schemas.openxmlformats.org/officeDocument/2006/relationships" xmlns:w="http://schemas.openxmlformats.org/wordprocessingml/2006/main" xmlns:w14="http://schemas.microsoft.com/office/word/2010/wordml" xmlns:w15="http://schemas.microsoft.com/office/word/2012/wordml" xmlns:w16cex="http://schemas.microsoft.com/office/word/2018/wordml/cex" xmlns:w16cid="http://schemas.microsoft.com/office/word/2016/wordml/cid" xmlns:w16="http://schemas.microsoft.com/office/word/2018/wordml" xmlns:w16se="http://schemas.microsoft.com/office/word/2015/wordml/symex" mc:Ignorable="w14 w15 w16se w16cid w16 w16cex">
+<w:styles xmlns:mc="http://schemas.openxmlformats.org/markup-compatibility/2006" xmlns:r="http://schemas.openxmlformats.org/officeDocument/2006/relationships" xmlns:w="http://schemas.openxmlformats.org/wordprocessingml/2006/main" xmlns:w14="http://schemas.microsoft.com/office/word/2010/wordml" xmlns:w15="http://schemas.microsoft.com/office/word/2012/wordml" xmlns:w16cex="http://schemas.microsoft.com/office/word/2018/wordml/cex" xmlns:w16cid="http://schemas.microsoft.com/office/word/2016/wordml/cid" xmlns:w16="http://schemas.microsoft.com/office/word/2018/wordml" xmlns:w16sdtdh="http://schemas.microsoft.com/office/word/2020/wordml/sdtdatahash" xmlns:w16se="http://schemas.microsoft.com/office/word/2015/wordml/symex" mc:Ignorable="w14 w15 w16se w16cid w16 w16cex w16sdtdh">
   <w:docDefaults>
     <w:rPrDefault>
       <w:rPr>

</xml_diff>